<commit_message>
Changes made to app.py
Changes made to app.py by adding sections for back to back gemini response.
Added changes by using css and html to give a look and feel to the UI
</commit_message>
<xml_diff>
--- a/VALIC ONLINE.docx
+++ b/VALIC ONLINE.docx
@@ -205,6 +205,7 @@
       <w:r>
         <w:rPr>
           <w:rFonts w:ascii="Arial" w:hAnsi="Arial" w:cs="Arial"/>
+          <w:noProof/>
           <w:sz w:val="20"/>
           <w:szCs w:val="20"/>
           <w:lang w:val="en-US"/>
@@ -508,7 +509,7 @@
           <w:sz w:val="20"/>
           <w:szCs w:val="20"/>
         </w:rPr>
-        <w:t xml:space="preserve">Online </w:t>
+        <w:t>Online Enrol</w:t>
       </w:r>
       <w:r>
         <w:rPr>
@@ -518,7 +519,7 @@
           <w:sz w:val="20"/>
           <w:szCs w:val="20"/>
         </w:rPr>
-        <w:t>Enrol</w:t>
+        <w:t>l</w:t>
       </w:r>
       <w:r>
         <w:rPr>
@@ -528,8 +529,29 @@
           <w:sz w:val="20"/>
           <w:szCs w:val="20"/>
         </w:rPr>
-        <w:t>l</w:t>
-      </w:r>
+        <w:t>ment:</w:t>
+      </w:r>
+      <w:r>
+        <w:rPr>
+          <w:rFonts w:ascii="Arial" w:hAnsi="Arial" w:cs="Arial"/>
+          <w:sz w:val="20"/>
+          <w:szCs w:val="20"/>
+        </w:rPr>
+        <w:t xml:space="preserve"> For employers offering Valic retirement plans, employees may be able to enroll or make changes to their accounts online.</w:t>
+      </w:r>
+    </w:p>
+    <w:p>
+      <w:pPr>
+        <w:numPr>
+          <w:ilvl w:val="0"/>
+          <w:numId w:val="1"/>
+        </w:numPr>
+        <w:rPr>
+          <w:rFonts w:ascii="Arial" w:hAnsi="Arial" w:cs="Arial"/>
+          <w:sz w:val="20"/>
+          <w:szCs w:val="20"/>
+        </w:rPr>
+      </w:pPr>
       <w:r>
         <w:rPr>
           <w:rFonts w:ascii="Arial" w:hAnsi="Arial" w:cs="Arial"/>
@@ -538,9 +560,53 @@
           <w:sz w:val="20"/>
           <w:szCs w:val="20"/>
         </w:rPr>
-        <w:t>ment</w:t>
-      </w:r>
-      <w:r>
+        <w:t>Educational Resources:</w:t>
+      </w:r>
+      <w:r>
+        <w:rPr>
+          <w:rFonts w:ascii="Arial" w:hAnsi="Arial" w:cs="Arial"/>
+          <w:sz w:val="20"/>
+          <w:szCs w:val="20"/>
+        </w:rPr>
+        <w:t xml:space="preserve"> Valic Online often provides educational resources, such as articles, videos, and calculators, to help users understand retirement planning concepts.</w:t>
+      </w:r>
+    </w:p>
+    <w:p>
+      <w:pPr>
+        <w:rPr>
+          <w:rFonts w:ascii="Arial" w:hAnsi="Arial" w:cs="Arial"/>
+          <w:sz w:val="20"/>
+          <w:szCs w:val="20"/>
+        </w:rPr>
+      </w:pPr>
+    </w:p>
+    <w:p>
+      <w:pPr>
+        <w:rPr>
+          <w:rFonts w:ascii="Arial" w:hAnsi="Arial" w:cs="Arial"/>
+          <w:sz w:val="20"/>
+          <w:szCs w:val="20"/>
+        </w:rPr>
+      </w:pPr>
+      <w:r>
+        <w:rPr>
+          <w:rFonts w:ascii="Arial" w:hAnsi="Arial" w:cs="Arial"/>
+          <w:sz w:val="20"/>
+          <w:szCs w:val="20"/>
+        </w:rPr>
+        <w:t>VOL helps the customer by making their account</w:t>
+      </w:r>
+      <w:r>
+        <w:rPr>
+          <w:rFonts w:ascii="Arial" w:hAnsi="Arial" w:cs="Arial"/>
+          <w:sz w:val="20"/>
+          <w:szCs w:val="20"/>
+        </w:rPr>
+        <w:t xml:space="preserve"> related activities easier, and hence, lots of transactions goes on online.</w:t>
+      </w:r>
+    </w:p>
+    <w:p>
+      <w:pPr>
         <w:rPr>
           <w:rFonts w:ascii="Arial" w:hAnsi="Arial" w:cs="Arial"/>
           <w:b/>
@@ -548,30 +614,10 @@
           <w:sz w:val="20"/>
           <w:szCs w:val="20"/>
         </w:rPr>
-        <w:t>:</w:t>
-      </w:r>
-      <w:r>
-        <w:rPr>
-          <w:rFonts w:ascii="Arial" w:hAnsi="Arial" w:cs="Arial"/>
-          <w:sz w:val="20"/>
-          <w:szCs w:val="20"/>
-        </w:rPr>
-        <w:t xml:space="preserve"> For employers offering Valic retirement plans, employees may be able to enroll or make changes to their accounts online.</w:t>
-      </w:r>
-    </w:p>
-    <w:p>
-      <w:pPr>
-        <w:numPr>
-          <w:ilvl w:val="0"/>
-          <w:numId w:val="1"/>
-        </w:numPr>
-        <w:rPr>
-          <w:rFonts w:ascii="Arial" w:hAnsi="Arial" w:cs="Arial"/>
-          <w:sz w:val="20"/>
-          <w:szCs w:val="20"/>
-        </w:rPr>
-      </w:pPr>
-      <w:r>
+      </w:pPr>
+    </w:p>
+    <w:p>
+      <w:pPr>
         <w:rPr>
           <w:rFonts w:ascii="Arial" w:hAnsi="Arial" w:cs="Arial"/>
           <w:b/>
@@ -579,53 +625,8 @@
           <w:sz w:val="20"/>
           <w:szCs w:val="20"/>
         </w:rPr>
-        <w:t>Educational Resources:</w:t>
-      </w:r>
-      <w:r>
-        <w:rPr>
-          <w:rFonts w:ascii="Arial" w:hAnsi="Arial" w:cs="Arial"/>
-          <w:sz w:val="20"/>
-          <w:szCs w:val="20"/>
-        </w:rPr>
-        <w:t xml:space="preserve"> Valic Online often provides educational resources, such as articles, videos, and calculators, to help users understand retirement planning concepts.</w:t>
-      </w:r>
-    </w:p>
-    <w:p>
-      <w:pPr>
-        <w:rPr>
-          <w:rFonts w:ascii="Arial" w:hAnsi="Arial" w:cs="Arial"/>
-          <w:sz w:val="20"/>
-          <w:szCs w:val="20"/>
-        </w:rPr>
-      </w:pPr>
-    </w:p>
-    <w:p>
-      <w:pPr>
-        <w:rPr>
-          <w:rFonts w:ascii="Arial" w:hAnsi="Arial" w:cs="Arial"/>
-          <w:sz w:val="20"/>
-          <w:szCs w:val="20"/>
-        </w:rPr>
-      </w:pPr>
-      <w:r>
-        <w:rPr>
-          <w:rFonts w:ascii="Arial" w:hAnsi="Arial" w:cs="Arial"/>
-          <w:sz w:val="20"/>
-          <w:szCs w:val="20"/>
-        </w:rPr>
-        <w:t>VOL helps the customer by making their account</w:t>
-      </w:r>
-      <w:r>
-        <w:rPr>
-          <w:rFonts w:ascii="Arial" w:hAnsi="Arial" w:cs="Arial"/>
-          <w:sz w:val="20"/>
-          <w:szCs w:val="20"/>
-        </w:rPr>
-        <w:t xml:space="preserve"> related activities easier, and hence, lots of transactions goes on online.</w:t>
-      </w:r>
-    </w:p>
-    <w:p>
-      <w:pPr>
+      </w:pPr>
+      <w:r>
         <w:rPr>
           <w:rFonts w:ascii="Arial" w:hAnsi="Arial" w:cs="Arial"/>
           <w:b/>
@@ -633,6 +634,213 @@
           <w:sz w:val="20"/>
           <w:szCs w:val="20"/>
         </w:rPr>
+        <w:t>Independent Systems:</w:t>
+      </w:r>
+    </w:p>
+    <w:p>
+      <w:pPr>
+        <w:pStyle w:val="ListParagraph"/>
+        <w:numPr>
+          <w:ilvl w:val="0"/>
+          <w:numId w:val="3"/>
+        </w:numPr>
+        <w:rPr>
+          <w:rFonts w:ascii="Arial" w:hAnsi="Arial" w:cs="Arial"/>
+          <w:sz w:val="20"/>
+          <w:szCs w:val="20"/>
+          <w:lang w:val="en-US"/>
+        </w:rPr>
+      </w:pPr>
+      <w:r>
+        <w:rPr>
+          <w:rFonts w:ascii="Arial" w:hAnsi="Arial" w:cs="Arial"/>
+          <w:sz w:val="20"/>
+          <w:szCs w:val="20"/>
+          <w:lang w:val="en-US"/>
+        </w:rPr>
+        <w:t>Valic Online</w:t>
+      </w:r>
+    </w:p>
+    <w:p>
+      <w:pPr>
+        <w:pStyle w:val="ListParagraph"/>
+        <w:numPr>
+          <w:ilvl w:val="0"/>
+          <w:numId w:val="3"/>
+        </w:numPr>
+        <w:rPr>
+          <w:rFonts w:ascii="Arial" w:hAnsi="Arial" w:cs="Arial"/>
+          <w:sz w:val="20"/>
+          <w:szCs w:val="20"/>
+          <w:lang w:val="en-US"/>
+        </w:rPr>
+      </w:pPr>
+      <w:r>
+        <w:rPr>
+          <w:rFonts w:ascii="Arial" w:hAnsi="Arial" w:cs="Arial"/>
+          <w:sz w:val="20"/>
+          <w:szCs w:val="20"/>
+          <w:lang w:val="en-US"/>
+        </w:rPr>
+        <w:t>V-system</w:t>
+      </w:r>
+    </w:p>
+    <w:p>
+      <w:pPr>
+        <w:pStyle w:val="ListParagraph"/>
+        <w:numPr>
+          <w:ilvl w:val="0"/>
+          <w:numId w:val="3"/>
+        </w:numPr>
+        <w:rPr>
+          <w:rFonts w:ascii="Arial" w:hAnsi="Arial" w:cs="Arial"/>
+          <w:sz w:val="20"/>
+          <w:szCs w:val="20"/>
+          <w:lang w:val="en-US"/>
+        </w:rPr>
+      </w:pPr>
+      <w:r>
+        <w:rPr>
+          <w:rFonts w:ascii="Arial" w:hAnsi="Arial" w:cs="Arial"/>
+          <w:sz w:val="20"/>
+          <w:szCs w:val="20"/>
+          <w:lang w:val="en-US"/>
+        </w:rPr>
+        <w:t>AGILEnet</w:t>
+      </w:r>
+    </w:p>
+    <w:p>
+      <w:pPr>
+        <w:pStyle w:val="ListParagraph"/>
+        <w:numPr>
+          <w:ilvl w:val="0"/>
+          <w:numId w:val="3"/>
+        </w:numPr>
+        <w:rPr>
+          <w:rFonts w:ascii="Arial" w:hAnsi="Arial" w:cs="Arial"/>
+          <w:sz w:val="20"/>
+          <w:szCs w:val="20"/>
+          <w:lang w:val="en-US"/>
+        </w:rPr>
+      </w:pPr>
+      <w:r>
+        <w:rPr>
+          <w:rFonts w:ascii="Arial" w:hAnsi="Arial" w:cs="Arial"/>
+          <w:sz w:val="20"/>
+          <w:szCs w:val="20"/>
+          <w:lang w:val="en-US"/>
+        </w:rPr>
+        <w:t>Online Enrollment</w:t>
+      </w:r>
+    </w:p>
+    <w:p>
+      <w:pPr>
+        <w:pStyle w:val="ListParagraph"/>
+        <w:numPr>
+          <w:ilvl w:val="0"/>
+          <w:numId w:val="3"/>
+        </w:numPr>
+        <w:rPr>
+          <w:rFonts w:ascii="Arial" w:hAnsi="Arial" w:cs="Arial"/>
+          <w:sz w:val="20"/>
+          <w:szCs w:val="20"/>
+          <w:lang w:val="en-US"/>
+        </w:rPr>
+      </w:pPr>
+      <w:r>
+        <w:rPr>
+          <w:rFonts w:ascii="Arial" w:hAnsi="Arial" w:cs="Arial"/>
+          <w:sz w:val="20"/>
+          <w:szCs w:val="20"/>
+          <w:lang w:val="en-US"/>
+        </w:rPr>
+        <w:t>Guided Portfolio Services (GPS)</w:t>
+      </w:r>
+    </w:p>
+    <w:p>
+      <w:pPr>
+        <w:pStyle w:val="ListParagraph"/>
+        <w:numPr>
+          <w:ilvl w:val="0"/>
+          <w:numId w:val="3"/>
+        </w:numPr>
+        <w:rPr>
+          <w:rFonts w:ascii="Arial" w:hAnsi="Arial" w:cs="Arial"/>
+          <w:sz w:val="20"/>
+          <w:szCs w:val="20"/>
+          <w:lang w:val="en-US"/>
+        </w:rPr>
+      </w:pPr>
+      <w:r>
+        <w:rPr>
+          <w:rFonts w:ascii="Arial" w:hAnsi="Arial" w:cs="Arial"/>
+          <w:sz w:val="20"/>
+          <w:szCs w:val="20"/>
+          <w:lang w:val="en-US"/>
+        </w:rPr>
+        <w:t>Financial Soun</w:t>
+      </w:r>
+      <w:r>
+        <w:rPr>
+          <w:rFonts w:ascii="Arial" w:hAnsi="Arial" w:cs="Arial"/>
+          <w:sz w:val="20"/>
+          <w:szCs w:val="20"/>
+          <w:lang w:val="en-US"/>
+        </w:rPr>
+        <w:t>dings</w:t>
+      </w:r>
+    </w:p>
+    <w:p>
+      <w:pPr>
+        <w:pStyle w:val="ListParagraph"/>
+        <w:numPr>
+          <w:ilvl w:val="0"/>
+          <w:numId w:val="3"/>
+        </w:numPr>
+        <w:rPr>
+          <w:rFonts w:ascii="Arial" w:hAnsi="Arial" w:cs="Arial"/>
+          <w:sz w:val="20"/>
+          <w:szCs w:val="20"/>
+          <w:lang w:val="en-US"/>
+        </w:rPr>
+      </w:pPr>
+      <w:r>
+        <w:rPr>
+          <w:rFonts w:ascii="Arial" w:hAnsi="Arial" w:cs="Arial"/>
+          <w:sz w:val="20"/>
+          <w:szCs w:val="20"/>
+          <w:lang w:val="en-US"/>
+        </w:rPr>
+        <w:t>Seminar Manager</w:t>
+      </w:r>
+    </w:p>
+    <w:p>
+      <w:pPr>
+        <w:rPr>
+          <w:rFonts w:ascii="Arial" w:hAnsi="Arial" w:cs="Arial"/>
+          <w:sz w:val="20"/>
+          <w:szCs w:val="20"/>
+          <w:lang w:val="en-US"/>
+        </w:rPr>
+      </w:pPr>
+      <w:r>
+        <w:rPr>
+          <w:rFonts w:ascii="Arial" w:hAnsi="Arial" w:cs="Arial"/>
+          <w:sz w:val="20"/>
+          <w:szCs w:val="20"/>
+          <w:lang w:val="en-US"/>
+        </w:rPr>
+        <w:t>A user should have access to the respective tools to perform end to end actions for AGILEnet.</w:t>
+      </w:r>
+    </w:p>
+    <w:p>
+      <w:pPr>
+        <w:rPr>
+          <w:rFonts w:ascii="Arial" w:hAnsi="Arial" w:cs="Arial"/>
+          <w:sz w:val="20"/>
+          <w:szCs w:val="20"/>
+          <w:lang w:val="en-US"/>
+        </w:rPr>
       </w:pPr>
     </w:p>
     <w:p>
@@ -643,6 +851,7 @@
           <w:bCs/>
           <w:sz w:val="20"/>
           <w:szCs w:val="20"/>
+          <w:lang w:val="en-US"/>
         </w:rPr>
       </w:pPr>
       <w:r>
@@ -652,8 +861,813 @@
           <w:bCs/>
           <w:sz w:val="20"/>
           <w:szCs w:val="20"/>
-        </w:rPr>
-        <w:t>Independent Systems:</w:t>
+          <w:lang w:val="en-US"/>
+        </w:rPr>
+        <w:t>Employer and Non-employer plans:</w:t>
+      </w:r>
+    </w:p>
+    <w:p>
+      <w:pPr>
+        <w:rPr>
+          <w:rFonts w:ascii="Arial" w:hAnsi="Arial" w:cs="Arial"/>
+          <w:sz w:val="20"/>
+          <w:szCs w:val="20"/>
+        </w:rPr>
+      </w:pPr>
+      <w:r>
+        <w:rPr>
+          <w:rFonts w:ascii="Arial" w:hAnsi="Arial" w:cs="Arial"/>
+          <w:sz w:val="20"/>
+          <w:szCs w:val="20"/>
+        </w:rPr>
+        <w:t>R</w:t>
+      </w:r>
+      <w:r>
+        <w:rPr>
+          <w:rFonts w:ascii="Arial" w:hAnsi="Arial" w:cs="Arial"/>
+          <w:sz w:val="20"/>
+          <w:szCs w:val="20"/>
+        </w:rPr>
+        <w:t>etirement savings plans can generally be categorized into employer-sponsored plans and non-employer (individual) plans. Here's an overview of each:</w:t>
+      </w:r>
+    </w:p>
+    <w:p>
+      <w:pPr>
+        <w:rPr>
+          <w:rFonts w:ascii="Arial" w:hAnsi="Arial" w:cs="Arial"/>
+          <w:sz w:val="20"/>
+          <w:szCs w:val="20"/>
+        </w:rPr>
+      </w:pPr>
+      <w:r>
+        <w:rPr>
+          <w:rFonts w:ascii="Arial" w:hAnsi="Arial" w:cs="Arial"/>
+          <w:sz w:val="20"/>
+          <w:szCs w:val="20"/>
+        </w:rPr>
+        <w:t>Employer-Sponsored Plans</w:t>
+      </w:r>
+    </w:p>
+    <w:p>
+      <w:pPr>
+        <w:rPr>
+          <w:rFonts w:ascii="Arial" w:hAnsi="Arial" w:cs="Arial"/>
+          <w:sz w:val="20"/>
+          <w:szCs w:val="20"/>
+        </w:rPr>
+      </w:pPr>
+      <w:r>
+        <w:rPr>
+          <w:rFonts w:ascii="Arial" w:hAnsi="Arial" w:cs="Arial"/>
+          <w:sz w:val="20"/>
+          <w:szCs w:val="20"/>
+        </w:rPr>
+        <w:t>These are retirement savings plans offered by employers to their employees as a benefit. Contributions are often made through payroll deductions, and employers may match contributions up to a certain amount. These plans offer tax advantages, such as tax-deferred growth or tax-free withdrawals, depending on the type of plan.</w:t>
+      </w:r>
+    </w:p>
+    <w:p>
+      <w:pPr>
+        <w:numPr>
+          <w:ilvl w:val="0"/>
+          <w:numId w:val="4"/>
+        </w:numPr>
+        <w:rPr>
+          <w:rFonts w:ascii="Arial" w:hAnsi="Arial" w:cs="Arial"/>
+          <w:sz w:val="20"/>
+          <w:szCs w:val="20"/>
+        </w:rPr>
+      </w:pPr>
+      <w:r>
+        <w:rPr>
+          <w:rFonts w:ascii="Arial" w:hAnsi="Arial" w:cs="Arial"/>
+          <w:sz w:val="20"/>
+          <w:szCs w:val="20"/>
+        </w:rPr>
+        <w:t>401(k) Plans:</w:t>
+      </w:r>
+    </w:p>
+    <w:p>
+      <w:pPr>
+        <w:numPr>
+          <w:ilvl w:val="1"/>
+          <w:numId w:val="4"/>
+        </w:numPr>
+        <w:rPr>
+          <w:rFonts w:ascii="Arial" w:hAnsi="Arial" w:cs="Arial"/>
+          <w:sz w:val="20"/>
+          <w:szCs w:val="20"/>
+        </w:rPr>
+      </w:pPr>
+      <w:r>
+        <w:rPr>
+          <w:rFonts w:ascii="Arial" w:hAnsi="Arial" w:cs="Arial"/>
+          <w:sz w:val="20"/>
+          <w:szCs w:val="20"/>
+        </w:rPr>
+        <w:t>Definition: A 401(k) plan is a tax-advantaged retirement savings plan offered by private-sector employers.</w:t>
+      </w:r>
+    </w:p>
+    <w:p>
+      <w:pPr>
+        <w:numPr>
+          <w:ilvl w:val="1"/>
+          <w:numId w:val="4"/>
+        </w:numPr>
+        <w:rPr>
+          <w:rFonts w:ascii="Arial" w:hAnsi="Arial" w:cs="Arial"/>
+          <w:sz w:val="20"/>
+          <w:szCs w:val="20"/>
+        </w:rPr>
+      </w:pPr>
+      <w:r>
+        <w:rPr>
+          <w:rFonts w:ascii="Arial" w:hAnsi="Arial" w:cs="Arial"/>
+          <w:sz w:val="20"/>
+          <w:szCs w:val="20"/>
+        </w:rPr>
+        <w:t>How It Works: Employees contribute a portion of their salary to the plan, often with a pre-tax contribution, which grows tax-deferred until withdrawal. Employers may offer matching contributions.</w:t>
+      </w:r>
+    </w:p>
+    <w:p>
+      <w:pPr>
+        <w:numPr>
+          <w:ilvl w:val="1"/>
+          <w:numId w:val="4"/>
+        </w:numPr>
+        <w:rPr>
+          <w:rFonts w:ascii="Arial" w:hAnsi="Arial" w:cs="Arial"/>
+          <w:sz w:val="20"/>
+          <w:szCs w:val="20"/>
+        </w:rPr>
+      </w:pPr>
+      <w:r>
+        <w:rPr>
+          <w:rFonts w:ascii="Arial" w:hAnsi="Arial" w:cs="Arial"/>
+          <w:sz w:val="20"/>
+          <w:szCs w:val="20"/>
+        </w:rPr>
+        <w:t>Example: A company might match 50% of an employee's contributions up to 6% of their salary.</w:t>
+      </w:r>
+    </w:p>
+    <w:p>
+      <w:pPr>
+        <w:numPr>
+          <w:ilvl w:val="0"/>
+          <w:numId w:val="4"/>
+        </w:numPr>
+        <w:rPr>
+          <w:rFonts w:ascii="Arial" w:hAnsi="Arial" w:cs="Arial"/>
+          <w:sz w:val="20"/>
+          <w:szCs w:val="20"/>
+        </w:rPr>
+      </w:pPr>
+      <w:r>
+        <w:rPr>
+          <w:rFonts w:ascii="Arial" w:hAnsi="Arial" w:cs="Arial"/>
+          <w:sz w:val="20"/>
+          <w:szCs w:val="20"/>
+        </w:rPr>
+        <w:t>403(b) Plans:</w:t>
+      </w:r>
+    </w:p>
+    <w:p>
+      <w:pPr>
+        <w:numPr>
+          <w:ilvl w:val="1"/>
+          <w:numId w:val="4"/>
+        </w:numPr>
+        <w:rPr>
+          <w:rFonts w:ascii="Arial" w:hAnsi="Arial" w:cs="Arial"/>
+          <w:sz w:val="20"/>
+          <w:szCs w:val="20"/>
+        </w:rPr>
+      </w:pPr>
+      <w:r>
+        <w:rPr>
+          <w:rFonts w:ascii="Arial" w:hAnsi="Arial" w:cs="Arial"/>
+          <w:sz w:val="20"/>
+          <w:szCs w:val="20"/>
+        </w:rPr>
+        <w:t>Definition: Similar to a 401(k), a 403(b) plan is designed for employees of public schools, certain non-profit organizations, and some ministers.</w:t>
+      </w:r>
+    </w:p>
+    <w:p>
+      <w:pPr>
+        <w:numPr>
+          <w:ilvl w:val="1"/>
+          <w:numId w:val="4"/>
+        </w:numPr>
+        <w:rPr>
+          <w:rFonts w:ascii="Arial" w:hAnsi="Arial" w:cs="Arial"/>
+          <w:sz w:val="20"/>
+          <w:szCs w:val="20"/>
+        </w:rPr>
+      </w:pPr>
+      <w:r>
+        <w:rPr>
+          <w:rFonts w:ascii="Arial" w:hAnsi="Arial" w:cs="Arial"/>
+          <w:sz w:val="20"/>
+          <w:szCs w:val="20"/>
+        </w:rPr>
+        <w:t>How It Works: Employees make pre-tax contributions, and employers may also contribute. The funds grow tax-deferred until retirement.</w:t>
+      </w:r>
+    </w:p>
+    <w:p>
+      <w:pPr>
+        <w:numPr>
+          <w:ilvl w:val="1"/>
+          <w:numId w:val="4"/>
+        </w:numPr>
+        <w:rPr>
+          <w:rFonts w:ascii="Arial" w:hAnsi="Arial" w:cs="Arial"/>
+          <w:sz w:val="20"/>
+          <w:szCs w:val="20"/>
+        </w:rPr>
+      </w:pPr>
+      <w:r>
+        <w:rPr>
+          <w:rFonts w:ascii="Arial" w:hAnsi="Arial" w:cs="Arial"/>
+          <w:sz w:val="20"/>
+          <w:szCs w:val="20"/>
+        </w:rPr>
+        <w:t xml:space="preserve">Example: A </w:t>
+      </w:r>
+      <w:r>
+        <w:rPr>
+          <w:rFonts w:ascii="Arial" w:hAnsi="Arial" w:cs="Arial"/>
+          <w:sz w:val="20"/>
+          <w:szCs w:val="20"/>
+        </w:rPr>
+        <w:t>public-school</w:t>
+      </w:r>
+      <w:r>
+        <w:rPr>
+          <w:rFonts w:ascii="Arial" w:hAnsi="Arial" w:cs="Arial"/>
+          <w:sz w:val="20"/>
+          <w:szCs w:val="20"/>
+        </w:rPr>
+        <w:t xml:space="preserve"> teacher contributes to a 403(b) plan, with the school district matching a portion of the contributions.</w:t>
+      </w:r>
+    </w:p>
+    <w:p>
+      <w:pPr>
+        <w:numPr>
+          <w:ilvl w:val="0"/>
+          <w:numId w:val="4"/>
+        </w:numPr>
+        <w:rPr>
+          <w:rFonts w:ascii="Arial" w:hAnsi="Arial" w:cs="Arial"/>
+          <w:sz w:val="20"/>
+          <w:szCs w:val="20"/>
+        </w:rPr>
+      </w:pPr>
+      <w:r>
+        <w:rPr>
+          <w:rFonts w:ascii="Arial" w:hAnsi="Arial" w:cs="Arial"/>
+          <w:sz w:val="20"/>
+          <w:szCs w:val="20"/>
+        </w:rPr>
+        <w:t>457 Plans:</w:t>
+      </w:r>
+    </w:p>
+    <w:p>
+      <w:pPr>
+        <w:numPr>
+          <w:ilvl w:val="1"/>
+          <w:numId w:val="4"/>
+        </w:numPr>
+        <w:rPr>
+          <w:rFonts w:ascii="Arial" w:hAnsi="Arial" w:cs="Arial"/>
+          <w:sz w:val="20"/>
+          <w:szCs w:val="20"/>
+        </w:rPr>
+      </w:pPr>
+      <w:r>
+        <w:rPr>
+          <w:rFonts w:ascii="Arial" w:hAnsi="Arial" w:cs="Arial"/>
+          <w:sz w:val="20"/>
+          <w:szCs w:val="20"/>
+        </w:rPr>
+        <w:t>Definition: A 457 plan is a non-qualified, tax-advantaged deferred compensation retirement plan available to state and local public employees and some non-profit employees.</w:t>
+      </w:r>
+    </w:p>
+    <w:p>
+      <w:pPr>
+        <w:numPr>
+          <w:ilvl w:val="1"/>
+          <w:numId w:val="4"/>
+        </w:numPr>
+        <w:rPr>
+          <w:rFonts w:ascii="Arial" w:hAnsi="Arial" w:cs="Arial"/>
+          <w:sz w:val="20"/>
+          <w:szCs w:val="20"/>
+        </w:rPr>
+      </w:pPr>
+      <w:r>
+        <w:rPr>
+          <w:rFonts w:ascii="Arial" w:hAnsi="Arial" w:cs="Arial"/>
+          <w:sz w:val="20"/>
+          <w:szCs w:val="20"/>
+        </w:rPr>
+        <w:t>How It Works: Contributions are made on a pre-tax basis, and the funds grow tax-deferred. There is no early withdrawal penalty for these plans.</w:t>
+      </w:r>
+    </w:p>
+    <w:p>
+      <w:pPr>
+        <w:numPr>
+          <w:ilvl w:val="1"/>
+          <w:numId w:val="4"/>
+        </w:numPr>
+        <w:rPr>
+          <w:rFonts w:ascii="Arial" w:hAnsi="Arial" w:cs="Arial"/>
+          <w:sz w:val="20"/>
+          <w:szCs w:val="20"/>
+        </w:rPr>
+      </w:pPr>
+      <w:r>
+        <w:rPr>
+          <w:rFonts w:ascii="Arial" w:hAnsi="Arial" w:cs="Arial"/>
+          <w:sz w:val="20"/>
+          <w:szCs w:val="20"/>
+        </w:rPr>
+        <w:t>Example: A city employee might contribute to a 457 plan to save for retirement.</w:t>
+      </w:r>
+    </w:p>
+    <w:p>
+      <w:pPr>
+        <w:rPr>
+          <w:rFonts w:ascii="Arial" w:hAnsi="Arial" w:cs="Arial"/>
+          <w:sz w:val="20"/>
+          <w:szCs w:val="20"/>
+        </w:rPr>
+      </w:pPr>
+      <w:r>
+        <w:rPr>
+          <w:rFonts w:ascii="Arial" w:hAnsi="Arial" w:cs="Arial"/>
+          <w:sz w:val="20"/>
+          <w:szCs w:val="20"/>
+        </w:rPr>
+        <w:lastRenderedPageBreak/>
+        <w:t>Non-Employer (Individual) Plans</w:t>
+      </w:r>
+    </w:p>
+    <w:p>
+      <w:pPr>
+        <w:rPr>
+          <w:rFonts w:ascii="Arial" w:hAnsi="Arial" w:cs="Arial"/>
+          <w:sz w:val="20"/>
+          <w:szCs w:val="20"/>
+        </w:rPr>
+      </w:pPr>
+      <w:r>
+        <w:rPr>
+          <w:rFonts w:ascii="Arial" w:hAnsi="Arial" w:cs="Arial"/>
+          <w:sz w:val="20"/>
+          <w:szCs w:val="20"/>
+        </w:rPr>
+        <w:t>These plans are not tied to employment and can be set up independently by individuals. They are useful for self-employed individuals, those without access to employer-sponsored plans, or individuals who want to save additional funds for retirement.</w:t>
+      </w:r>
+    </w:p>
+    <w:p>
+      <w:pPr>
+        <w:numPr>
+          <w:ilvl w:val="0"/>
+          <w:numId w:val="5"/>
+        </w:numPr>
+        <w:rPr>
+          <w:rFonts w:ascii="Arial" w:hAnsi="Arial" w:cs="Arial"/>
+          <w:sz w:val="20"/>
+          <w:szCs w:val="20"/>
+        </w:rPr>
+      </w:pPr>
+      <w:r>
+        <w:rPr>
+          <w:rFonts w:ascii="Arial" w:hAnsi="Arial" w:cs="Arial"/>
+          <w:sz w:val="20"/>
+          <w:szCs w:val="20"/>
+        </w:rPr>
+        <w:t>Traditional Individual Retirement Accounts (IRAs):</w:t>
+      </w:r>
+    </w:p>
+    <w:p>
+      <w:pPr>
+        <w:numPr>
+          <w:ilvl w:val="1"/>
+          <w:numId w:val="5"/>
+        </w:numPr>
+        <w:rPr>
+          <w:rFonts w:ascii="Arial" w:hAnsi="Arial" w:cs="Arial"/>
+          <w:sz w:val="20"/>
+          <w:szCs w:val="20"/>
+        </w:rPr>
+      </w:pPr>
+      <w:r>
+        <w:rPr>
+          <w:rFonts w:ascii="Arial" w:hAnsi="Arial" w:cs="Arial"/>
+          <w:sz w:val="20"/>
+          <w:szCs w:val="20"/>
+        </w:rPr>
+        <w:t>Definition: An IRA is a tax-advantaged account that individuals can use to save for retirement independently of their employer.</w:t>
+      </w:r>
+    </w:p>
+    <w:p>
+      <w:pPr>
+        <w:numPr>
+          <w:ilvl w:val="1"/>
+          <w:numId w:val="5"/>
+        </w:numPr>
+        <w:rPr>
+          <w:rFonts w:ascii="Arial" w:hAnsi="Arial" w:cs="Arial"/>
+          <w:sz w:val="20"/>
+          <w:szCs w:val="20"/>
+        </w:rPr>
+      </w:pPr>
+      <w:r>
+        <w:rPr>
+          <w:rFonts w:ascii="Arial" w:hAnsi="Arial" w:cs="Arial"/>
+          <w:sz w:val="20"/>
+          <w:szCs w:val="20"/>
+        </w:rPr>
+        <w:t>How It Works: Contributions may be tax-deductible, and investment earnings grow tax-deferred. Taxes are paid upon withdrawal during retirement.</w:t>
+      </w:r>
+    </w:p>
+    <w:p>
+      <w:pPr>
+        <w:numPr>
+          <w:ilvl w:val="1"/>
+          <w:numId w:val="5"/>
+        </w:numPr>
+        <w:rPr>
+          <w:rFonts w:ascii="Arial" w:hAnsi="Arial" w:cs="Arial"/>
+          <w:sz w:val="20"/>
+          <w:szCs w:val="20"/>
+        </w:rPr>
+      </w:pPr>
+      <w:r>
+        <w:rPr>
+          <w:rFonts w:ascii="Arial" w:hAnsi="Arial" w:cs="Arial"/>
+          <w:sz w:val="20"/>
+          <w:szCs w:val="20"/>
+        </w:rPr>
+        <w:t>Example: An individual contributes to a traditional IRA each year, and the contributions reduce their taxable income for that year.</w:t>
+      </w:r>
+    </w:p>
+    <w:p>
+      <w:pPr>
+        <w:numPr>
+          <w:ilvl w:val="0"/>
+          <w:numId w:val="5"/>
+        </w:numPr>
+        <w:rPr>
+          <w:rFonts w:ascii="Arial" w:hAnsi="Arial" w:cs="Arial"/>
+          <w:sz w:val="20"/>
+          <w:szCs w:val="20"/>
+        </w:rPr>
+      </w:pPr>
+      <w:r>
+        <w:rPr>
+          <w:rFonts w:ascii="Arial" w:hAnsi="Arial" w:cs="Arial"/>
+          <w:sz w:val="20"/>
+          <w:szCs w:val="20"/>
+        </w:rPr>
+        <w:t>Roth IRAs:</w:t>
+      </w:r>
+    </w:p>
+    <w:p>
+      <w:pPr>
+        <w:numPr>
+          <w:ilvl w:val="1"/>
+          <w:numId w:val="5"/>
+        </w:numPr>
+        <w:rPr>
+          <w:rFonts w:ascii="Arial" w:hAnsi="Arial" w:cs="Arial"/>
+          <w:sz w:val="20"/>
+          <w:szCs w:val="20"/>
+        </w:rPr>
+      </w:pPr>
+      <w:r>
+        <w:rPr>
+          <w:rFonts w:ascii="Arial" w:hAnsi="Arial" w:cs="Arial"/>
+          <w:sz w:val="20"/>
+          <w:szCs w:val="20"/>
+        </w:rPr>
+        <w:t>Definition: A Roth IRA is another type of individual retirement account with different tax treatment compared to traditional IRAs.</w:t>
+      </w:r>
+    </w:p>
+    <w:p>
+      <w:pPr>
+        <w:numPr>
+          <w:ilvl w:val="1"/>
+          <w:numId w:val="5"/>
+        </w:numPr>
+        <w:rPr>
+          <w:rFonts w:ascii="Arial" w:hAnsi="Arial" w:cs="Arial"/>
+          <w:sz w:val="20"/>
+          <w:szCs w:val="20"/>
+        </w:rPr>
+      </w:pPr>
+      <w:r>
+        <w:rPr>
+          <w:rFonts w:ascii="Arial" w:hAnsi="Arial" w:cs="Arial"/>
+          <w:sz w:val="20"/>
+          <w:szCs w:val="20"/>
+        </w:rPr>
+        <w:t>How It Works: Contributions are made with after-tax dollars, so they are not tax-deductible. However, withdrawals during retirement are tax-free, provided certain conditions are met.</w:t>
+      </w:r>
+    </w:p>
+    <w:p>
+      <w:pPr>
+        <w:numPr>
+          <w:ilvl w:val="1"/>
+          <w:numId w:val="5"/>
+        </w:numPr>
+        <w:rPr>
+          <w:rFonts w:ascii="Arial" w:hAnsi="Arial" w:cs="Arial"/>
+          <w:sz w:val="20"/>
+          <w:szCs w:val="20"/>
+        </w:rPr>
+      </w:pPr>
+      <w:r>
+        <w:rPr>
+          <w:rFonts w:ascii="Arial" w:hAnsi="Arial" w:cs="Arial"/>
+          <w:sz w:val="20"/>
+          <w:szCs w:val="20"/>
+        </w:rPr>
+        <w:t>Example: A person contributes to a Roth IRA, and the investment grows tax-free. During retirement, they can withdraw funds without paying taxes on the earnings.</w:t>
+      </w:r>
+    </w:p>
+    <w:p>
+      <w:pPr>
+        <w:numPr>
+          <w:ilvl w:val="0"/>
+          <w:numId w:val="5"/>
+        </w:numPr>
+        <w:rPr>
+          <w:rFonts w:ascii="Arial" w:hAnsi="Arial" w:cs="Arial"/>
+          <w:sz w:val="20"/>
+          <w:szCs w:val="20"/>
+        </w:rPr>
+      </w:pPr>
+      <w:r>
+        <w:rPr>
+          <w:rFonts w:ascii="Arial" w:hAnsi="Arial" w:cs="Arial"/>
+          <w:sz w:val="20"/>
+          <w:szCs w:val="20"/>
+        </w:rPr>
+        <w:t>Simplified Employee Pension (SEP) IRAs:</w:t>
+      </w:r>
+    </w:p>
+    <w:p>
+      <w:pPr>
+        <w:numPr>
+          <w:ilvl w:val="1"/>
+          <w:numId w:val="5"/>
+        </w:numPr>
+        <w:rPr>
+          <w:rFonts w:ascii="Arial" w:hAnsi="Arial" w:cs="Arial"/>
+          <w:sz w:val="20"/>
+          <w:szCs w:val="20"/>
+        </w:rPr>
+      </w:pPr>
+      <w:r>
+        <w:rPr>
+          <w:rFonts w:ascii="Arial" w:hAnsi="Arial" w:cs="Arial"/>
+          <w:sz w:val="20"/>
+          <w:szCs w:val="20"/>
+        </w:rPr>
+        <w:t>Definition: SEP IRAs are designed for self-employed individuals and small business owners to save for retirement.</w:t>
+      </w:r>
+    </w:p>
+    <w:p>
+      <w:pPr>
+        <w:numPr>
+          <w:ilvl w:val="1"/>
+          <w:numId w:val="5"/>
+        </w:numPr>
+        <w:rPr>
+          <w:rFonts w:ascii="Arial" w:hAnsi="Arial" w:cs="Arial"/>
+          <w:sz w:val="20"/>
+          <w:szCs w:val="20"/>
+        </w:rPr>
+      </w:pPr>
+      <w:r>
+        <w:rPr>
+          <w:rFonts w:ascii="Arial" w:hAnsi="Arial" w:cs="Arial"/>
+          <w:sz w:val="20"/>
+          <w:szCs w:val="20"/>
+        </w:rPr>
+        <w:t>How It Works: The employer (including self-employed individuals) can make tax-deductible contributions to the SEP IRA for themselves and their employees. Contributions grow tax-deferred.</w:t>
+      </w:r>
+    </w:p>
+    <w:p>
+      <w:pPr>
+        <w:numPr>
+          <w:ilvl w:val="1"/>
+          <w:numId w:val="5"/>
+        </w:numPr>
+        <w:rPr>
+          <w:rFonts w:ascii="Arial" w:hAnsi="Arial" w:cs="Arial"/>
+          <w:sz w:val="20"/>
+          <w:szCs w:val="20"/>
+        </w:rPr>
+      </w:pPr>
+      <w:r>
+        <w:rPr>
+          <w:rFonts w:ascii="Arial" w:hAnsi="Arial" w:cs="Arial"/>
+          <w:sz w:val="20"/>
+          <w:szCs w:val="20"/>
+        </w:rPr>
+        <w:t>Example: A self-employed consultant sets up a SEP IRA and contributes a percentage of their earnings each year.</w:t>
+      </w:r>
+    </w:p>
+    <w:p>
+      <w:pPr>
+        <w:numPr>
+          <w:ilvl w:val="0"/>
+          <w:numId w:val="5"/>
+        </w:numPr>
+        <w:rPr>
+          <w:rFonts w:ascii="Arial" w:hAnsi="Arial" w:cs="Arial"/>
+          <w:sz w:val="20"/>
+          <w:szCs w:val="20"/>
+        </w:rPr>
+      </w:pPr>
+      <w:r>
+        <w:rPr>
+          <w:rFonts w:ascii="Arial" w:hAnsi="Arial" w:cs="Arial"/>
+          <w:sz w:val="20"/>
+          <w:szCs w:val="20"/>
+        </w:rPr>
+        <w:t>Solo 401(k):</w:t>
+      </w:r>
+    </w:p>
+    <w:p>
+      <w:pPr>
+        <w:numPr>
+          <w:ilvl w:val="1"/>
+          <w:numId w:val="5"/>
+        </w:numPr>
+        <w:rPr>
+          <w:rFonts w:ascii="Arial" w:hAnsi="Arial" w:cs="Arial"/>
+          <w:sz w:val="20"/>
+          <w:szCs w:val="20"/>
+        </w:rPr>
+      </w:pPr>
+      <w:r>
+        <w:rPr>
+          <w:rFonts w:ascii="Arial" w:hAnsi="Arial" w:cs="Arial"/>
+          <w:sz w:val="20"/>
+          <w:szCs w:val="20"/>
+        </w:rPr>
+        <w:t>Definition: A Solo 401(k) plan is designed for self-employed individuals or business owners with no employees (other than a spouse).</w:t>
+      </w:r>
+    </w:p>
+    <w:p>
+      <w:pPr>
+        <w:numPr>
+          <w:ilvl w:val="1"/>
+          <w:numId w:val="5"/>
+        </w:numPr>
+        <w:rPr>
+          <w:rFonts w:ascii="Arial" w:hAnsi="Arial" w:cs="Arial"/>
+          <w:sz w:val="20"/>
+          <w:szCs w:val="20"/>
+        </w:rPr>
+      </w:pPr>
+      <w:r>
+        <w:rPr>
+          <w:rFonts w:ascii="Arial" w:hAnsi="Arial" w:cs="Arial"/>
+          <w:sz w:val="20"/>
+          <w:szCs w:val="20"/>
+        </w:rPr>
+        <w:t>How It Works: It allows for both employer and employee contributions, providing a higher contribution limit compared to traditional IRAs. Contributions grow tax-deferred.</w:t>
+      </w:r>
+    </w:p>
+    <w:p>
+      <w:pPr>
+        <w:numPr>
+          <w:ilvl w:val="1"/>
+          <w:numId w:val="5"/>
+        </w:numPr>
+        <w:rPr>
+          <w:rFonts w:ascii="Arial" w:hAnsi="Arial" w:cs="Arial"/>
+          <w:sz w:val="20"/>
+          <w:szCs w:val="20"/>
+        </w:rPr>
+      </w:pPr>
+      <w:r>
+        <w:rPr>
+          <w:rFonts w:ascii="Arial" w:hAnsi="Arial" w:cs="Arial"/>
+          <w:sz w:val="20"/>
+          <w:szCs w:val="20"/>
+        </w:rPr>
+        <w:t>Example: A freelance writer sets up a Solo 401(k) and contributes as both the employer and employee.</w:t>
+      </w:r>
+    </w:p>
+    <w:p>
+      <w:pPr>
+        <w:rPr>
+          <w:rFonts w:ascii="Arial" w:hAnsi="Arial" w:cs="Arial"/>
+          <w:sz w:val="20"/>
+          <w:szCs w:val="20"/>
+        </w:rPr>
+      </w:pPr>
+      <w:r>
+        <w:rPr>
+          <w:rFonts w:ascii="Arial" w:hAnsi="Arial" w:cs="Arial"/>
+          <w:sz w:val="20"/>
+          <w:szCs w:val="20"/>
+        </w:rPr>
+        <w:t>Summary</w:t>
+      </w:r>
+    </w:p>
+    <w:p>
+      <w:pPr>
+        <w:numPr>
+          <w:ilvl w:val="0"/>
+          <w:numId w:val="6"/>
+        </w:numPr>
+        <w:rPr>
+          <w:rFonts w:ascii="Arial" w:hAnsi="Arial" w:cs="Arial"/>
+          <w:sz w:val="20"/>
+          <w:szCs w:val="20"/>
+        </w:rPr>
+      </w:pPr>
+      <w:r>
+        <w:rPr>
+          <w:rFonts w:ascii="Arial" w:hAnsi="Arial" w:cs="Arial"/>
+          <w:sz w:val="20"/>
+          <w:szCs w:val="20"/>
+        </w:rPr>
+        <w:t>Employer-Sponsored Plans: 401(k), 403(b), and 457 plans, where contributions may be matched by the employer and offer tax-deferred growth.</w:t>
+      </w:r>
+    </w:p>
+    <w:p>
+      <w:pPr>
+        <w:numPr>
+          <w:ilvl w:val="0"/>
+          <w:numId w:val="6"/>
+        </w:numPr>
+        <w:rPr>
+          <w:rFonts w:ascii="Arial" w:hAnsi="Arial" w:cs="Arial"/>
+          <w:b/>
+          <w:bCs/>
+          <w:sz w:val="20"/>
+          <w:szCs w:val="20"/>
+        </w:rPr>
+      </w:pPr>
+      <w:r>
+        <w:rPr>
+          <w:rFonts w:ascii="Arial" w:hAnsi="Arial" w:cs="Arial"/>
+          <w:sz w:val="20"/>
+          <w:szCs w:val="20"/>
+        </w:rPr>
+        <w:t>Non-Employer Plans: Traditional IRAs, Roth IRAs, SEP IRAs, and Solo 401(k), offering flexible options for individuals to save independently for retirement with various tax advantages.</w:t>
+      </w:r>
+    </w:p>
+    <w:p>
+      <w:pPr>
+        <w:rPr>
+          <w:rFonts w:ascii="Arial" w:hAnsi="Arial" w:cs="Arial"/>
+          <w:sz w:val="20"/>
+          <w:szCs w:val="20"/>
+        </w:rPr>
+      </w:pPr>
+    </w:p>
+    <w:p>
+      <w:pPr>
+        <w:rPr>
+          <w:rFonts w:ascii="Arial" w:hAnsi="Arial" w:cs="Arial"/>
+          <w:sz w:val="20"/>
+          <w:szCs w:val="20"/>
+        </w:rPr>
+      </w:pPr>
+    </w:p>
+    <w:p>
+      <w:pPr>
+        <w:rPr>
+          <w:rFonts w:ascii="Arial" w:hAnsi="Arial" w:cs="Arial"/>
+          <w:sz w:val="20"/>
+          <w:szCs w:val="20"/>
+        </w:rPr>
+      </w:pPr>
+    </w:p>
+    <w:p>
+      <w:pPr>
+        <w:rPr>
+          <w:rFonts w:ascii="Arial" w:hAnsi="Arial" w:cs="Arial"/>
+          <w:sz w:val="20"/>
+          <w:szCs w:val="20"/>
+        </w:rPr>
+      </w:pPr>
+      <w:r>
+        <w:rPr>
+          <w:rFonts w:ascii="Arial" w:hAnsi="Arial" w:cs="Arial"/>
+          <w:sz w:val="20"/>
+          <w:szCs w:val="20"/>
+        </w:rPr>
+        <w:lastRenderedPageBreak/>
+        <w:t>A user can perform different types of transaction in Valic Online such as</w:t>
       </w:r>
     </w:p>
     <w:p>
@@ -661,23 +1675,23 @@
         <w:pStyle w:val="ListParagraph"/>
         <w:numPr>
           <w:ilvl w:val="0"/>
-          <w:numId w:val="3"/>
-        </w:numPr>
-        <w:rPr>
-          <w:rFonts w:ascii="Arial" w:hAnsi="Arial" w:cs="Arial"/>
-          <w:sz w:val="20"/>
-          <w:szCs w:val="20"/>
-          <w:lang w:val="en-US"/>
-        </w:rPr>
-      </w:pPr>
-      <w:r>
-        <w:rPr>
-          <w:rFonts w:ascii="Arial" w:hAnsi="Arial" w:cs="Arial"/>
-          <w:sz w:val="20"/>
-          <w:szCs w:val="20"/>
-          <w:lang w:val="en-US"/>
-        </w:rPr>
-        <w:t>Valic Online</w:t>
+          <w:numId w:val="7"/>
+        </w:numPr>
+        <w:rPr>
+          <w:rFonts w:ascii="Arial" w:hAnsi="Arial" w:cs="Arial"/>
+          <w:b/>
+          <w:bCs/>
+          <w:sz w:val="20"/>
+          <w:szCs w:val="20"/>
+        </w:rPr>
+      </w:pPr>
+      <w:r>
+        <w:rPr>
+          <w:rFonts w:ascii="Arial" w:hAnsi="Arial" w:cs="Arial"/>
+          <w:sz w:val="20"/>
+          <w:szCs w:val="20"/>
+        </w:rPr>
+        <w:t>One Time Withdrawal</w:t>
       </w:r>
     </w:p>
     <w:p>
@@ -685,23 +1699,23 @@
         <w:pStyle w:val="ListParagraph"/>
         <w:numPr>
           <w:ilvl w:val="0"/>
-          <w:numId w:val="3"/>
-        </w:numPr>
-        <w:rPr>
-          <w:rFonts w:ascii="Arial" w:hAnsi="Arial" w:cs="Arial"/>
-          <w:sz w:val="20"/>
-          <w:szCs w:val="20"/>
-          <w:lang w:val="en-US"/>
-        </w:rPr>
-      </w:pPr>
-      <w:r>
-        <w:rPr>
-          <w:rFonts w:ascii="Arial" w:hAnsi="Arial" w:cs="Arial"/>
-          <w:sz w:val="20"/>
-          <w:szCs w:val="20"/>
-          <w:lang w:val="en-US"/>
-        </w:rPr>
-        <w:t>V-system</w:t>
+          <w:numId w:val="7"/>
+        </w:numPr>
+        <w:rPr>
+          <w:rFonts w:ascii="Arial" w:hAnsi="Arial" w:cs="Arial"/>
+          <w:b/>
+          <w:bCs/>
+          <w:sz w:val="20"/>
+          <w:szCs w:val="20"/>
+        </w:rPr>
+      </w:pPr>
+      <w:r>
+        <w:rPr>
+          <w:rFonts w:ascii="Arial" w:hAnsi="Arial" w:cs="Arial"/>
+          <w:sz w:val="20"/>
+          <w:szCs w:val="20"/>
+        </w:rPr>
+        <w:t>Loan transactions</w:t>
       </w:r>
     </w:p>
     <w:p>
@@ -709,23 +1723,23 @@
         <w:pStyle w:val="ListParagraph"/>
         <w:numPr>
           <w:ilvl w:val="0"/>
-          <w:numId w:val="3"/>
-        </w:numPr>
-        <w:rPr>
-          <w:rFonts w:ascii="Arial" w:hAnsi="Arial" w:cs="Arial"/>
-          <w:sz w:val="20"/>
-          <w:szCs w:val="20"/>
-          <w:lang w:val="en-US"/>
-        </w:rPr>
-      </w:pPr>
-      <w:r>
-        <w:rPr>
-          <w:rFonts w:ascii="Arial" w:hAnsi="Arial" w:cs="Arial"/>
-          <w:sz w:val="20"/>
-          <w:szCs w:val="20"/>
-          <w:lang w:val="en-US"/>
-        </w:rPr>
-        <w:t>AGILEnet</w:t>
+          <w:numId w:val="7"/>
+        </w:numPr>
+        <w:rPr>
+          <w:rFonts w:ascii="Arial" w:hAnsi="Arial" w:cs="Arial"/>
+          <w:b/>
+          <w:bCs/>
+          <w:sz w:val="20"/>
+          <w:szCs w:val="20"/>
+        </w:rPr>
+      </w:pPr>
+      <w:r>
+        <w:rPr>
+          <w:rFonts w:ascii="Arial" w:hAnsi="Arial" w:cs="Arial"/>
+          <w:sz w:val="20"/>
+          <w:szCs w:val="20"/>
+        </w:rPr>
+        <w:t>Get updates of messages/notifications through message centre</w:t>
       </w:r>
     </w:p>
     <w:p>
@@ -733,23 +1747,23 @@
         <w:pStyle w:val="ListParagraph"/>
         <w:numPr>
           <w:ilvl w:val="0"/>
-          <w:numId w:val="3"/>
-        </w:numPr>
-        <w:rPr>
-          <w:rFonts w:ascii="Arial" w:hAnsi="Arial" w:cs="Arial"/>
-          <w:sz w:val="20"/>
-          <w:szCs w:val="20"/>
-          <w:lang w:val="en-US"/>
-        </w:rPr>
-      </w:pPr>
-      <w:r>
-        <w:rPr>
-          <w:rFonts w:ascii="Arial" w:hAnsi="Arial" w:cs="Arial"/>
-          <w:sz w:val="20"/>
-          <w:szCs w:val="20"/>
-          <w:lang w:val="en-US"/>
-        </w:rPr>
-        <w:t>Online Enrollment</w:t>
+          <w:numId w:val="7"/>
+        </w:numPr>
+        <w:rPr>
+          <w:rFonts w:ascii="Arial" w:hAnsi="Arial" w:cs="Arial"/>
+          <w:b/>
+          <w:bCs/>
+          <w:sz w:val="20"/>
+          <w:szCs w:val="20"/>
+        </w:rPr>
+      </w:pPr>
+      <w:r>
+        <w:rPr>
+          <w:rFonts w:ascii="Arial" w:hAnsi="Arial" w:cs="Arial"/>
+          <w:sz w:val="20"/>
+          <w:szCs w:val="20"/>
+        </w:rPr>
+        <w:t>Update Beneficiary details</w:t>
       </w:r>
     </w:p>
     <w:p>
@@ -757,23 +1771,239 @@
         <w:pStyle w:val="ListParagraph"/>
         <w:numPr>
           <w:ilvl w:val="0"/>
-          <w:numId w:val="3"/>
-        </w:numPr>
-        <w:rPr>
-          <w:rFonts w:ascii="Arial" w:hAnsi="Arial" w:cs="Arial"/>
-          <w:sz w:val="20"/>
-          <w:szCs w:val="20"/>
-          <w:lang w:val="en-US"/>
-        </w:rPr>
-      </w:pPr>
-      <w:r>
-        <w:rPr>
-          <w:rFonts w:ascii="Arial" w:hAnsi="Arial" w:cs="Arial"/>
-          <w:sz w:val="20"/>
-          <w:szCs w:val="20"/>
-          <w:lang w:val="en-US"/>
-        </w:rPr>
-        <w:t>Guided Portfolio Services (GPS)</w:t>
+          <w:numId w:val="7"/>
+        </w:numPr>
+        <w:rPr>
+          <w:rFonts w:ascii="Arial" w:hAnsi="Arial" w:cs="Arial"/>
+          <w:b/>
+          <w:bCs/>
+          <w:sz w:val="20"/>
+          <w:szCs w:val="20"/>
+        </w:rPr>
+      </w:pPr>
+      <w:r>
+        <w:rPr>
+          <w:rFonts w:ascii="Arial" w:hAnsi="Arial" w:cs="Arial"/>
+          <w:sz w:val="20"/>
+          <w:szCs w:val="20"/>
+        </w:rPr>
+        <w:t>Get email alerts for any transactions</w:t>
+      </w:r>
+    </w:p>
+    <w:p>
+      <w:pPr>
+        <w:rPr>
+          <w:rFonts w:ascii="Arial" w:hAnsi="Arial" w:cs="Arial"/>
+          <w:b/>
+          <w:bCs/>
+          <w:sz w:val="20"/>
+          <w:szCs w:val="20"/>
+        </w:rPr>
+      </w:pPr>
+    </w:p>
+    <w:p>
+      <w:pPr>
+        <w:rPr>
+          <w:rFonts w:ascii="Arial" w:hAnsi="Arial" w:cs="Arial"/>
+          <w:sz w:val="20"/>
+          <w:szCs w:val="20"/>
+        </w:rPr>
+      </w:pPr>
+      <w:r>
+        <w:rPr>
+          <w:rFonts w:ascii="Arial" w:hAnsi="Arial" w:cs="Arial"/>
+          <w:sz w:val="20"/>
+          <w:szCs w:val="20"/>
+        </w:rPr>
+        <w:t>A one-time withdrawal in the U.S. refers to a single lump-sum distribution of funds from a retirement account or other investment vehicle, rather than taking regular, periodic distributions. It is typically used when an individual needs access to a substantial amount of money at once. Here are some key points about one-time withdrawals:</w:t>
+      </w:r>
+    </w:p>
+    <w:p>
+      <w:pPr>
+        <w:rPr>
+          <w:rFonts w:ascii="Arial" w:hAnsi="Arial" w:cs="Arial"/>
+          <w:sz w:val="20"/>
+          <w:szCs w:val="20"/>
+        </w:rPr>
+      </w:pPr>
+      <w:r>
+        <w:rPr>
+          <w:rFonts w:ascii="Arial" w:hAnsi="Arial" w:cs="Arial"/>
+          <w:sz w:val="20"/>
+          <w:szCs w:val="20"/>
+        </w:rPr>
+        <w:t>Contexts for One-Time Withdrawals</w:t>
+      </w:r>
+    </w:p>
+    <w:p>
+      <w:pPr>
+        <w:numPr>
+          <w:ilvl w:val="0"/>
+          <w:numId w:val="8"/>
+        </w:numPr>
+        <w:rPr>
+          <w:rFonts w:ascii="Arial" w:hAnsi="Arial" w:cs="Arial"/>
+          <w:sz w:val="20"/>
+          <w:szCs w:val="20"/>
+        </w:rPr>
+      </w:pPr>
+      <w:r>
+        <w:rPr>
+          <w:rFonts w:ascii="Arial" w:hAnsi="Arial" w:cs="Arial"/>
+          <w:sz w:val="20"/>
+          <w:szCs w:val="20"/>
+        </w:rPr>
+        <w:t>Retirement Accounts: Individuals can take one-time withdrawals from retirement accounts such as 401(k) plans, IRAs, or Roth IRAs. This might happen when someone retires, changes jobs, or faces an emergency requiring significant funds.</w:t>
+      </w:r>
+    </w:p>
+    <w:p>
+      <w:pPr>
+        <w:numPr>
+          <w:ilvl w:val="0"/>
+          <w:numId w:val="8"/>
+        </w:numPr>
+        <w:rPr>
+          <w:rFonts w:ascii="Arial" w:hAnsi="Arial" w:cs="Arial"/>
+          <w:sz w:val="20"/>
+          <w:szCs w:val="20"/>
+        </w:rPr>
+      </w:pPr>
+      <w:r>
+        <w:rPr>
+          <w:rFonts w:ascii="Arial" w:hAnsi="Arial" w:cs="Arial"/>
+          <w:sz w:val="20"/>
+          <w:szCs w:val="20"/>
+        </w:rPr>
+        <w:t>Emergency Situations: One-time withdrawals may be made to cover unexpected medical expenses, home repairs, education costs, or other urgent financial needs.</w:t>
+      </w:r>
+    </w:p>
+    <w:p>
+      <w:pPr>
+        <w:numPr>
+          <w:ilvl w:val="0"/>
+          <w:numId w:val="8"/>
+        </w:numPr>
+        <w:rPr>
+          <w:rFonts w:ascii="Arial" w:hAnsi="Arial" w:cs="Arial"/>
+          <w:sz w:val="20"/>
+          <w:szCs w:val="20"/>
+        </w:rPr>
+      </w:pPr>
+      <w:r>
+        <w:rPr>
+          <w:rFonts w:ascii="Arial" w:hAnsi="Arial" w:cs="Arial"/>
+          <w:sz w:val="20"/>
+          <w:szCs w:val="20"/>
+        </w:rPr>
+        <w:t>Payout Events: For some pension plans or life insurance policies, one-time withdrawals may be an option upon retirement or at a specific age.</w:t>
+      </w:r>
+    </w:p>
+    <w:p>
+      <w:pPr>
+        <w:rPr>
+          <w:rFonts w:ascii="Arial" w:hAnsi="Arial" w:cs="Arial"/>
+          <w:sz w:val="20"/>
+          <w:szCs w:val="20"/>
+        </w:rPr>
+      </w:pPr>
+      <w:r>
+        <w:rPr>
+          <w:rFonts w:ascii="Arial" w:hAnsi="Arial" w:cs="Arial"/>
+          <w:sz w:val="20"/>
+          <w:szCs w:val="20"/>
+        </w:rPr>
+        <w:t>Tax Implications</w:t>
+      </w:r>
+    </w:p>
+    <w:p>
+      <w:pPr>
+        <w:numPr>
+          <w:ilvl w:val="0"/>
+          <w:numId w:val="9"/>
+        </w:numPr>
+        <w:rPr>
+          <w:rFonts w:ascii="Arial" w:hAnsi="Arial" w:cs="Arial"/>
+          <w:sz w:val="20"/>
+          <w:szCs w:val="20"/>
+        </w:rPr>
+      </w:pPr>
+      <w:r>
+        <w:rPr>
+          <w:rFonts w:ascii="Arial" w:hAnsi="Arial" w:cs="Arial"/>
+          <w:sz w:val="20"/>
+          <w:szCs w:val="20"/>
+        </w:rPr>
+        <w:t>Traditional 401(k) and IRA: Withdrawals from traditional retirement accounts are generally subject to ordinary income tax. If the account holder is under age 59½, an additional 10% early withdrawal penalty may apply unless an exception (such as hardship or first-time home purchase) is met.</w:t>
+      </w:r>
+    </w:p>
+    <w:p>
+      <w:pPr>
+        <w:numPr>
+          <w:ilvl w:val="0"/>
+          <w:numId w:val="9"/>
+        </w:numPr>
+        <w:rPr>
+          <w:rFonts w:ascii="Arial" w:hAnsi="Arial" w:cs="Arial"/>
+          <w:sz w:val="20"/>
+          <w:szCs w:val="20"/>
+        </w:rPr>
+      </w:pPr>
+      <w:r>
+        <w:rPr>
+          <w:rFonts w:ascii="Arial" w:hAnsi="Arial" w:cs="Arial"/>
+          <w:sz w:val="20"/>
+          <w:szCs w:val="20"/>
+        </w:rPr>
+        <w:t>Roth IRA: Qualified one-time withdrawals from a Roth IRA (those made after age 59½ and the account has been open for at least five years) are tax-free. Non-qualified withdrawals may incur taxes and penalties.</w:t>
+      </w:r>
+    </w:p>
+    <w:p>
+      <w:pPr>
+        <w:numPr>
+          <w:ilvl w:val="0"/>
+          <w:numId w:val="9"/>
+        </w:numPr>
+        <w:rPr>
+          <w:rFonts w:ascii="Arial" w:hAnsi="Arial" w:cs="Arial"/>
+          <w:sz w:val="20"/>
+          <w:szCs w:val="20"/>
+        </w:rPr>
+      </w:pPr>
+      <w:r>
+        <w:rPr>
+          <w:rFonts w:ascii="Arial" w:hAnsi="Arial" w:cs="Arial"/>
+          <w:sz w:val="20"/>
+          <w:szCs w:val="20"/>
+        </w:rPr>
+        <w:t>Tax Penalty Exceptions: There are exceptions to the early withdrawal penalty for situations like disability, medical expenses exceeding a certain percentage of adjusted gross income, and higher education expenses, among others.</w:t>
+      </w:r>
+    </w:p>
+    <w:p>
+      <w:pPr>
+        <w:rPr>
+          <w:rFonts w:ascii="Arial" w:hAnsi="Arial" w:cs="Arial"/>
+          <w:b/>
+          <w:bCs/>
+          <w:sz w:val="20"/>
+          <w:szCs w:val="20"/>
+        </w:rPr>
+      </w:pPr>
+    </w:p>
+    <w:p>
+      <w:pPr>
+        <w:rPr>
+          <w:rFonts w:ascii="Arial" w:hAnsi="Arial" w:cs="Arial"/>
+          <w:sz w:val="20"/>
+          <w:szCs w:val="20"/>
+        </w:rPr>
+      </w:pPr>
+      <w:r>
+        <w:rPr>
+          <w:rFonts w:ascii="Arial" w:hAnsi="Arial" w:cs="Arial"/>
+          <w:sz w:val="20"/>
+          <w:szCs w:val="20"/>
+        </w:rPr>
+        <w:t>An user can perform one time withdrawal in Valic Online in the following ways:</w:t>
       </w:r>
     </w:p>
     <w:p>
@@ -781,76 +2011,330 @@
         <w:pStyle w:val="ListParagraph"/>
         <w:numPr>
           <w:ilvl w:val="0"/>
-          <w:numId w:val="3"/>
-        </w:numPr>
-        <w:rPr>
-          <w:rFonts w:ascii="Arial" w:hAnsi="Arial" w:cs="Arial"/>
-          <w:sz w:val="20"/>
-          <w:szCs w:val="20"/>
-          <w:lang w:val="en-US"/>
-        </w:rPr>
-      </w:pPr>
-      <w:r>
-        <w:rPr>
-          <w:rFonts w:ascii="Arial" w:hAnsi="Arial" w:cs="Arial"/>
-          <w:sz w:val="20"/>
-          <w:szCs w:val="20"/>
-          <w:lang w:val="en-US"/>
-        </w:rPr>
-        <w:t>Financial Soun</w:t>
-      </w:r>
-      <w:r>
-        <w:rPr>
-          <w:rFonts w:ascii="Arial" w:hAnsi="Arial" w:cs="Arial"/>
-          <w:sz w:val="20"/>
-          <w:szCs w:val="20"/>
-          <w:lang w:val="en-US"/>
-        </w:rPr>
-        <w:t>dings</w:t>
-      </w:r>
+          <w:numId w:val="10"/>
+        </w:numPr>
+        <w:rPr>
+          <w:rFonts w:ascii="Arial" w:hAnsi="Arial" w:cs="Arial"/>
+          <w:sz w:val="20"/>
+          <w:szCs w:val="20"/>
+        </w:rPr>
+      </w:pPr>
+      <w:r>
+        <w:rPr>
+          <w:rFonts w:ascii="Arial" w:hAnsi="Arial" w:cs="Arial"/>
+          <w:sz w:val="20"/>
+          <w:szCs w:val="20"/>
+        </w:rPr>
+        <w:t xml:space="preserve">Navigate to VALIC Online url: </w:t>
+      </w:r>
+      <w:hyperlink r:id="rId6" w:history="1">
+        <w:r>
+          <w:rPr>
+            <w:rStyle w:val="Hyperlink"/>
+            <w:rFonts w:ascii="Arial" w:hAnsi="Arial" w:cs="Arial"/>
+            <w:sz w:val="20"/>
+            <w:szCs w:val="20"/>
+          </w:rPr>
+          <w:t>https://myaccount.valic.com/auth/public/login</w:t>
+        </w:r>
+      </w:hyperlink>
     </w:p>
     <w:p>
       <w:pPr>
         <w:pStyle w:val="ListParagraph"/>
         <w:numPr>
           <w:ilvl w:val="0"/>
-          <w:numId w:val="3"/>
-        </w:numPr>
-        <w:rPr>
-          <w:rFonts w:ascii="Arial" w:hAnsi="Arial" w:cs="Arial"/>
-          <w:sz w:val="20"/>
-          <w:szCs w:val="20"/>
-          <w:lang w:val="en-US"/>
-        </w:rPr>
-      </w:pPr>
-      <w:r>
-        <w:rPr>
-          <w:rFonts w:ascii="Arial" w:hAnsi="Arial" w:cs="Arial"/>
-          <w:sz w:val="20"/>
-          <w:szCs w:val="20"/>
-          <w:lang w:val="en-US"/>
-        </w:rPr>
-        <w:t>Seminar Manager</w:t>
-      </w:r>
-    </w:p>
-    <w:p>
-      <w:pPr>
-        <w:rPr>
-          <w:rFonts w:ascii="Arial" w:hAnsi="Arial" w:cs="Arial"/>
-          <w:sz w:val="20"/>
-          <w:szCs w:val="20"/>
-          <w:lang w:val="en-US"/>
-        </w:rPr>
-      </w:pPr>
-      <w:r>
-        <w:rPr>
-          <w:rFonts w:ascii="Arial" w:hAnsi="Arial" w:cs="Arial"/>
-          <w:sz w:val="20"/>
-          <w:szCs w:val="20"/>
-          <w:lang w:val="en-US"/>
-        </w:rPr>
-        <w:t>A user should have access to the respective tools to perform end to end actions for AGILEnet.</w:t>
-      </w:r>
+          <w:numId w:val="10"/>
+        </w:numPr>
+        <w:rPr>
+          <w:rFonts w:ascii="Arial" w:hAnsi="Arial" w:cs="Arial"/>
+          <w:sz w:val="20"/>
+          <w:szCs w:val="20"/>
+        </w:rPr>
+      </w:pPr>
+      <w:r>
+        <w:rPr>
+          <w:rFonts w:ascii="Arial" w:hAnsi="Arial" w:cs="Arial"/>
+          <w:sz w:val="20"/>
+          <w:szCs w:val="20"/>
+        </w:rPr>
+        <w:t>Login using demo username and password</w:t>
+      </w:r>
+    </w:p>
+    <w:p>
+      <w:pPr>
+        <w:pStyle w:val="ListParagraph"/>
+        <w:rPr>
+          <w:rFonts w:ascii="Arial" w:hAnsi="Arial" w:cs="Arial"/>
+          <w:sz w:val="20"/>
+          <w:szCs w:val="20"/>
+        </w:rPr>
+      </w:pPr>
+      <w:r>
+        <w:rPr>
+          <w:rFonts w:ascii="Arial" w:hAnsi="Arial" w:cs="Arial"/>
+          <w:sz w:val="20"/>
+          <w:szCs w:val="20"/>
+        </w:rPr>
+        <w:t>Username – ID123-456-789</w:t>
+      </w:r>
+    </w:p>
+    <w:p>
+      <w:pPr>
+        <w:pStyle w:val="ListParagraph"/>
+        <w:rPr>
+          <w:rFonts w:ascii="Arial" w:hAnsi="Arial" w:cs="Arial"/>
+          <w:sz w:val="20"/>
+          <w:szCs w:val="20"/>
+        </w:rPr>
+      </w:pPr>
+      <w:r>
+        <w:rPr>
+          <w:rFonts w:ascii="Arial" w:hAnsi="Arial" w:cs="Arial"/>
+          <w:sz w:val="20"/>
+          <w:szCs w:val="20"/>
+        </w:rPr>
+        <w:t>Password: DemoP@ssword</w:t>
+      </w:r>
+    </w:p>
+    <w:p>
+      <w:pPr>
+        <w:pStyle w:val="ListParagraph"/>
+        <w:numPr>
+          <w:ilvl w:val="0"/>
+          <w:numId w:val="10"/>
+        </w:numPr>
+        <w:rPr>
+          <w:rFonts w:ascii="Arial" w:hAnsi="Arial" w:cs="Arial"/>
+          <w:sz w:val="20"/>
+          <w:szCs w:val="20"/>
+        </w:rPr>
+      </w:pPr>
+      <w:r>
+        <w:rPr>
+          <w:rFonts w:ascii="Arial" w:hAnsi="Arial" w:cs="Arial"/>
+          <w:sz w:val="20"/>
+          <w:szCs w:val="20"/>
+        </w:rPr>
+        <w:t>Enter Security question and proceed to login to the Overview page</w:t>
+      </w:r>
+    </w:p>
+    <w:p>
+      <w:pPr>
+        <w:pStyle w:val="ListParagraph"/>
+        <w:numPr>
+          <w:ilvl w:val="0"/>
+          <w:numId w:val="10"/>
+        </w:numPr>
+        <w:rPr>
+          <w:rFonts w:ascii="Arial" w:hAnsi="Arial" w:cs="Arial"/>
+          <w:sz w:val="20"/>
+          <w:szCs w:val="20"/>
+        </w:rPr>
+      </w:pPr>
+      <w:r>
+        <w:rPr>
+          <w:rFonts w:ascii="Arial" w:hAnsi="Arial" w:cs="Arial"/>
+          <w:sz w:val="20"/>
+          <w:szCs w:val="20"/>
+        </w:rPr>
+        <w:t>On Overview page click on One Time Withdrawal button</w:t>
+      </w:r>
+    </w:p>
+    <w:p>
+      <w:pPr>
+        <w:pStyle w:val="ListParagraph"/>
+        <w:numPr>
+          <w:ilvl w:val="0"/>
+          <w:numId w:val="10"/>
+        </w:numPr>
+        <w:rPr>
+          <w:rFonts w:ascii="Arial" w:hAnsi="Arial" w:cs="Arial"/>
+          <w:sz w:val="20"/>
+          <w:szCs w:val="20"/>
+        </w:rPr>
+      </w:pPr>
+      <w:r>
+        <w:rPr>
+          <w:rFonts w:ascii="Arial" w:hAnsi="Arial" w:cs="Arial"/>
+          <w:sz w:val="20"/>
+          <w:szCs w:val="20"/>
+        </w:rPr>
+        <w:t>Then User lands on Request Withdrawal page. User should click on Request Withdrawal button to proceed with one time withdrawal</w:t>
+      </w:r>
+    </w:p>
+    <w:p>
+      <w:pPr>
+        <w:pStyle w:val="ListParagraph"/>
+        <w:numPr>
+          <w:ilvl w:val="0"/>
+          <w:numId w:val="10"/>
+        </w:numPr>
+        <w:rPr>
+          <w:rFonts w:ascii="Arial" w:hAnsi="Arial" w:cs="Arial"/>
+          <w:sz w:val="20"/>
+          <w:szCs w:val="20"/>
+        </w:rPr>
+      </w:pPr>
+      <w:r>
+        <w:rPr>
+          <w:rFonts w:ascii="Arial" w:hAnsi="Arial" w:cs="Arial"/>
+          <w:sz w:val="20"/>
+          <w:szCs w:val="20"/>
+        </w:rPr>
+        <w:t>The user gets the option to select plan from where he can perform the withdrawal</w:t>
+      </w:r>
+    </w:p>
+    <w:p>
+      <w:pPr>
+        <w:pStyle w:val="ListParagraph"/>
+        <w:numPr>
+          <w:ilvl w:val="0"/>
+          <w:numId w:val="10"/>
+        </w:numPr>
+        <w:rPr>
+          <w:rFonts w:ascii="Arial" w:hAnsi="Arial" w:cs="Arial"/>
+          <w:sz w:val="20"/>
+          <w:szCs w:val="20"/>
+        </w:rPr>
+      </w:pPr>
+      <w:r>
+        <w:rPr>
+          <w:rFonts w:ascii="Arial" w:hAnsi="Arial" w:cs="Arial"/>
+          <w:sz w:val="20"/>
+          <w:szCs w:val="20"/>
+        </w:rPr>
+        <w:t>The user will be presented with a questionnaire which needs to be filled to proceed with the flow.</w:t>
+      </w:r>
+    </w:p>
+    <w:p>
+      <w:pPr>
+        <w:pStyle w:val="ListParagraph"/>
+        <w:numPr>
+          <w:ilvl w:val="0"/>
+          <w:numId w:val="10"/>
+        </w:numPr>
+        <w:rPr>
+          <w:rFonts w:ascii="Arial" w:hAnsi="Arial" w:cs="Arial"/>
+          <w:sz w:val="20"/>
+          <w:szCs w:val="20"/>
+        </w:rPr>
+      </w:pPr>
+      <w:r>
+        <w:rPr>
+          <w:rFonts w:ascii="Arial" w:hAnsi="Arial" w:cs="Arial"/>
+          <w:sz w:val="20"/>
+          <w:szCs w:val="20"/>
+        </w:rPr>
+        <w:t>Questions based on hardship withdrawal, withdrawal reasons, employment status with employer needs to be filled by the participant</w:t>
+      </w:r>
+    </w:p>
+    <w:p>
+      <w:pPr>
+        <w:pStyle w:val="ListParagraph"/>
+        <w:numPr>
+          <w:ilvl w:val="0"/>
+          <w:numId w:val="10"/>
+        </w:numPr>
+        <w:rPr>
+          <w:rFonts w:ascii="Arial" w:hAnsi="Arial" w:cs="Arial"/>
+          <w:sz w:val="20"/>
+          <w:szCs w:val="20"/>
+        </w:rPr>
+      </w:pPr>
+      <w:r>
+        <w:rPr>
+          <w:rFonts w:ascii="Arial" w:hAnsi="Arial" w:cs="Arial"/>
+          <w:sz w:val="20"/>
+          <w:szCs w:val="20"/>
+        </w:rPr>
+        <w:t xml:space="preserve">Once the user completes the questionnaire then the user should be able to </w:t>
+      </w:r>
+      <w:r>
+        <w:rPr>
+          <w:rFonts w:ascii="Arial" w:hAnsi="Arial" w:cs="Arial"/>
+          <w:sz w:val="20"/>
+          <w:szCs w:val="20"/>
+        </w:rPr>
+        <w:t>enter withdrawal amount. The minimum amount for withdrawal should be $100.</w:t>
+      </w:r>
+    </w:p>
+    <w:p>
+      <w:pPr>
+        <w:pStyle w:val="ListParagraph"/>
+        <w:numPr>
+          <w:ilvl w:val="0"/>
+          <w:numId w:val="10"/>
+        </w:numPr>
+        <w:rPr>
+          <w:rFonts w:ascii="Arial" w:hAnsi="Arial" w:cs="Arial"/>
+          <w:sz w:val="20"/>
+          <w:szCs w:val="20"/>
+        </w:rPr>
+      </w:pPr>
+      <w:r>
+        <w:rPr>
+          <w:rFonts w:ascii="Arial" w:hAnsi="Arial" w:cs="Arial"/>
+          <w:sz w:val="20"/>
+          <w:szCs w:val="20"/>
+        </w:rPr>
+        <w:lastRenderedPageBreak/>
+        <w:t>Enter banking information – account type, routing number and bank account number. User should be able to select existing account or provide a new account for getting withdrawal amount.</w:t>
+      </w:r>
+    </w:p>
+    <w:p>
+      <w:pPr>
+        <w:pStyle w:val="ListParagraph"/>
+        <w:numPr>
+          <w:ilvl w:val="0"/>
+          <w:numId w:val="10"/>
+        </w:numPr>
+        <w:rPr>
+          <w:rFonts w:ascii="Arial" w:hAnsi="Arial" w:cs="Arial"/>
+          <w:sz w:val="20"/>
+          <w:szCs w:val="20"/>
+        </w:rPr>
+      </w:pPr>
+      <w:r>
+        <w:rPr>
+          <w:rFonts w:ascii="Arial" w:hAnsi="Arial" w:cs="Arial"/>
+          <w:sz w:val="20"/>
+          <w:szCs w:val="20"/>
+        </w:rPr>
+        <w:t>Once the user submits the request, the user should receive an email confirmation for withdrawal.</w:t>
+      </w:r>
+    </w:p>
+    <w:p>
+      <w:pPr>
+        <w:pStyle w:val="ListParagraph"/>
+        <w:rPr>
+          <w:rFonts w:ascii="Arial" w:hAnsi="Arial" w:cs="Arial"/>
+          <w:sz w:val="20"/>
+          <w:szCs w:val="20"/>
+        </w:rPr>
+      </w:pPr>
+    </w:p>
+    <w:p>
+      <w:pPr>
+        <w:pStyle w:val="ListParagraph"/>
+        <w:rPr>
+          <w:rFonts w:ascii="Arial" w:hAnsi="Arial" w:cs="Arial"/>
+          <w:sz w:val="20"/>
+          <w:szCs w:val="20"/>
+        </w:rPr>
+      </w:pPr>
+    </w:p>
+    <w:p>
+      <w:pPr>
+        <w:rPr>
+          <w:rFonts w:ascii="Arial" w:hAnsi="Arial" w:cs="Arial"/>
+          <w:b/>
+          <w:bCs/>
+          <w:sz w:val="20"/>
+          <w:szCs w:val="20"/>
+          <w:lang w:val="en-US"/>
+        </w:rPr>
+      </w:pPr>
     </w:p>
     <w:sectPr>
       <w:pgSz w:w="11906" w:h="16838"/>
@@ -865,6 +2349,349 @@
 <file path=word/numbering.xml><?xml version="1.0" encoding="utf-8"?>
 <w:numbering xmlns:wpc="http://schemas.microsoft.com/office/word/2010/wordprocessingCanvas" xmlns:cx="http://schemas.microsoft.com/office/drawing/2014/chartex" xmlns:cx1="http://schemas.microsoft.com/office/drawing/2015/9/8/chartex" xmlns:cx2="http://schemas.microsoft.com/office/drawing/2015/10/21/chartex" xmlns:cx3="http://schemas.microsoft.com/office/drawing/2016/5/9/chartex" xmlns:cx4="http://schemas.microsoft.com/office/drawing/2016/5/10/chartex" xmlns:cx5="http://schemas.microsoft.com/office/drawing/2016/5/11/chartex" xmlns:cx6="http://schemas.microsoft.com/office/drawing/2016/5/12/chartex" xmlns:cx7="http://schemas.microsoft.com/office/drawing/2016/5/13/chartex" xmlns:cx8="http://schemas.microsoft.com/office/drawing/2016/5/14/chartex" xmlns:mc="http://schemas.openxmlformats.org/markup-compatibility/2006" xmlns:aink="http://schemas.microsoft.com/office/drawing/2016/ink" xmlns:am3d="http://schemas.microsoft.com/office/drawing/2017/model3d" xmlns:o="urn:schemas-microsoft-com:office:office" xmlns:oel="http://schemas.microsoft.com/office/2019/extlst" xmlns:r="http://schemas.openxmlformats.org/officeDocument/2006/relationships" xmlns:m="http://schemas.openxmlformats.org/officeDocument/2006/math" xmlns:v="urn:schemas-microsoft-com:vml" xmlns:wp14="http://schemas.microsoft.com/office/word/2010/wordprocessingDrawing" xmlns:wp="http://schemas.openxmlformats.org/drawingml/2006/wordprocessingDrawing" xmlns:w10="urn:schemas-microsoft-com:office:word" xmlns:w="http://schemas.openxmlformats.org/wordprocessingml/2006/main" xmlns:w14="http://schemas.microsoft.com/office/word/2010/wordml" xmlns:w15="http://schemas.microsoft.com/office/word/2012/wordml" xmlns:w16cex="http://schemas.microsoft.com/office/word/2018/wordml/cex" xmlns:w16cid="http://schemas.microsoft.com/office/word/2016/wordml/cid" xmlns:w16="http://schemas.microsoft.com/office/word/2018/wordml" xmlns:w16du="http://schemas.microsoft.com/office/word/2023/wordml/word16du" xmlns:w16sdtdh="http://schemas.microsoft.com/office/word/2020/wordml/sdtdatahash" xmlns:w16se="http://schemas.microsoft.com/office/word/2015/wordml/symex" xmlns:wpg="http://schemas.microsoft.com/office/word/2010/wordprocessingGroup" xmlns:wpi="http://schemas.microsoft.com/office/word/2010/wordprocessingInk" xmlns:wne="http://schemas.microsoft.com/office/word/2006/wordml" xmlns:wps="http://schemas.microsoft.com/office/word/2010/wordprocessingShape" mc:Ignorable="w14 w15 w16se w16cid w16 w16cex w16sdtdh w16du wp14">
   <w:abstractNum w:abstractNumId="0" w15:restartNumberingAfterBreak="0">
+    <w:nsid w:val="09C2784F"/>
+    <w:multiLevelType w:val="hybridMultilevel"/>
+    <w:tmpl w:val="6862F8E6"/>
+    <w:lvl w:ilvl="0" w:tplc="40090001">
+      <w:start w:val="1"/>
+      <w:numFmt w:val="bullet"/>
+      <w:lvlText w:val=""/>
+      <w:lvlJc w:val="left"/>
+      <w:pPr>
+        <w:ind w:left="720" w:hanging="360"/>
+      </w:pPr>
+      <w:rPr>
+        <w:rFonts w:ascii="Symbol" w:hAnsi="Symbol" w:hint="default"/>
+      </w:rPr>
+    </w:lvl>
+    <w:lvl w:ilvl="1" w:tplc="40090003" w:tentative="1">
+      <w:start w:val="1"/>
+      <w:numFmt w:val="bullet"/>
+      <w:lvlText w:val="o"/>
+      <w:lvlJc w:val="left"/>
+      <w:pPr>
+        <w:ind w:left="1440" w:hanging="360"/>
+      </w:pPr>
+      <w:rPr>
+        <w:rFonts w:ascii="Courier New" w:hAnsi="Courier New" w:cs="Courier New" w:hint="default"/>
+      </w:rPr>
+    </w:lvl>
+    <w:lvl w:ilvl="2" w:tplc="40090005" w:tentative="1">
+      <w:start w:val="1"/>
+      <w:numFmt w:val="bullet"/>
+      <w:lvlText w:val=""/>
+      <w:lvlJc w:val="left"/>
+      <w:pPr>
+        <w:ind w:left="2160" w:hanging="360"/>
+      </w:pPr>
+      <w:rPr>
+        <w:rFonts w:ascii="Wingdings" w:hAnsi="Wingdings" w:hint="default"/>
+      </w:rPr>
+    </w:lvl>
+    <w:lvl w:ilvl="3" w:tplc="40090001" w:tentative="1">
+      <w:start w:val="1"/>
+      <w:numFmt w:val="bullet"/>
+      <w:lvlText w:val=""/>
+      <w:lvlJc w:val="left"/>
+      <w:pPr>
+        <w:ind w:left="2880" w:hanging="360"/>
+      </w:pPr>
+      <w:rPr>
+        <w:rFonts w:ascii="Symbol" w:hAnsi="Symbol" w:hint="default"/>
+      </w:rPr>
+    </w:lvl>
+    <w:lvl w:ilvl="4" w:tplc="40090003" w:tentative="1">
+      <w:start w:val="1"/>
+      <w:numFmt w:val="bullet"/>
+      <w:lvlText w:val="o"/>
+      <w:lvlJc w:val="left"/>
+      <w:pPr>
+        <w:ind w:left="3600" w:hanging="360"/>
+      </w:pPr>
+      <w:rPr>
+        <w:rFonts w:ascii="Courier New" w:hAnsi="Courier New" w:cs="Courier New" w:hint="default"/>
+      </w:rPr>
+    </w:lvl>
+    <w:lvl w:ilvl="5" w:tplc="40090005" w:tentative="1">
+      <w:start w:val="1"/>
+      <w:numFmt w:val="bullet"/>
+      <w:lvlText w:val=""/>
+      <w:lvlJc w:val="left"/>
+      <w:pPr>
+        <w:ind w:left="4320" w:hanging="360"/>
+      </w:pPr>
+      <w:rPr>
+        <w:rFonts w:ascii="Wingdings" w:hAnsi="Wingdings" w:hint="default"/>
+      </w:rPr>
+    </w:lvl>
+    <w:lvl w:ilvl="6" w:tplc="40090001" w:tentative="1">
+      <w:start w:val="1"/>
+      <w:numFmt w:val="bullet"/>
+      <w:lvlText w:val=""/>
+      <w:lvlJc w:val="left"/>
+      <w:pPr>
+        <w:ind w:left="5040" w:hanging="360"/>
+      </w:pPr>
+      <w:rPr>
+        <w:rFonts w:ascii="Symbol" w:hAnsi="Symbol" w:hint="default"/>
+      </w:rPr>
+    </w:lvl>
+    <w:lvl w:ilvl="7" w:tplc="40090003" w:tentative="1">
+      <w:start w:val="1"/>
+      <w:numFmt w:val="bullet"/>
+      <w:lvlText w:val="o"/>
+      <w:lvlJc w:val="left"/>
+      <w:pPr>
+        <w:ind w:left="5760" w:hanging="360"/>
+      </w:pPr>
+      <w:rPr>
+        <w:rFonts w:ascii="Courier New" w:hAnsi="Courier New" w:cs="Courier New" w:hint="default"/>
+      </w:rPr>
+    </w:lvl>
+    <w:lvl w:ilvl="8" w:tplc="40090005" w:tentative="1">
+      <w:start w:val="1"/>
+      <w:numFmt w:val="bullet"/>
+      <w:lvlText w:val=""/>
+      <w:lvlJc w:val="left"/>
+      <w:pPr>
+        <w:ind w:left="6480" w:hanging="360"/>
+      </w:pPr>
+      <w:rPr>
+        <w:rFonts w:ascii="Wingdings" w:hAnsi="Wingdings" w:hint="default"/>
+      </w:rPr>
+    </w:lvl>
+  </w:abstractNum>
+  <w:abstractNum w:abstractNumId="1" w15:restartNumberingAfterBreak="0">
+    <w:nsid w:val="322160C9"/>
+    <w:multiLevelType w:val="hybridMultilevel"/>
+    <w:tmpl w:val="237CD230"/>
+    <w:lvl w:ilvl="0" w:tplc="40090001">
+      <w:start w:val="1"/>
+      <w:numFmt w:val="bullet"/>
+      <w:lvlText w:val=""/>
+      <w:lvlJc w:val="left"/>
+      <w:pPr>
+        <w:ind w:left="720" w:hanging="360"/>
+      </w:pPr>
+      <w:rPr>
+        <w:rFonts w:ascii="Symbol" w:hAnsi="Symbol" w:hint="default"/>
+      </w:rPr>
+    </w:lvl>
+    <w:lvl w:ilvl="1" w:tplc="40090003" w:tentative="1">
+      <w:start w:val="1"/>
+      <w:numFmt w:val="bullet"/>
+      <w:lvlText w:val="o"/>
+      <w:lvlJc w:val="left"/>
+      <w:pPr>
+        <w:ind w:left="1440" w:hanging="360"/>
+      </w:pPr>
+      <w:rPr>
+        <w:rFonts w:ascii="Courier New" w:hAnsi="Courier New" w:cs="Courier New" w:hint="default"/>
+      </w:rPr>
+    </w:lvl>
+    <w:lvl w:ilvl="2" w:tplc="40090005" w:tentative="1">
+      <w:start w:val="1"/>
+      <w:numFmt w:val="bullet"/>
+      <w:lvlText w:val=""/>
+      <w:lvlJc w:val="left"/>
+      <w:pPr>
+        <w:ind w:left="2160" w:hanging="360"/>
+      </w:pPr>
+      <w:rPr>
+        <w:rFonts w:ascii="Wingdings" w:hAnsi="Wingdings" w:hint="default"/>
+      </w:rPr>
+    </w:lvl>
+    <w:lvl w:ilvl="3" w:tplc="40090001" w:tentative="1">
+      <w:start w:val="1"/>
+      <w:numFmt w:val="bullet"/>
+      <w:lvlText w:val=""/>
+      <w:lvlJc w:val="left"/>
+      <w:pPr>
+        <w:ind w:left="2880" w:hanging="360"/>
+      </w:pPr>
+      <w:rPr>
+        <w:rFonts w:ascii="Symbol" w:hAnsi="Symbol" w:hint="default"/>
+      </w:rPr>
+    </w:lvl>
+    <w:lvl w:ilvl="4" w:tplc="40090003" w:tentative="1">
+      <w:start w:val="1"/>
+      <w:numFmt w:val="bullet"/>
+      <w:lvlText w:val="o"/>
+      <w:lvlJc w:val="left"/>
+      <w:pPr>
+        <w:ind w:left="3600" w:hanging="360"/>
+      </w:pPr>
+      <w:rPr>
+        <w:rFonts w:ascii="Courier New" w:hAnsi="Courier New" w:cs="Courier New" w:hint="default"/>
+      </w:rPr>
+    </w:lvl>
+    <w:lvl w:ilvl="5" w:tplc="40090005" w:tentative="1">
+      <w:start w:val="1"/>
+      <w:numFmt w:val="bullet"/>
+      <w:lvlText w:val=""/>
+      <w:lvlJc w:val="left"/>
+      <w:pPr>
+        <w:ind w:left="4320" w:hanging="360"/>
+      </w:pPr>
+      <w:rPr>
+        <w:rFonts w:ascii="Wingdings" w:hAnsi="Wingdings" w:hint="default"/>
+      </w:rPr>
+    </w:lvl>
+    <w:lvl w:ilvl="6" w:tplc="40090001" w:tentative="1">
+      <w:start w:val="1"/>
+      <w:numFmt w:val="bullet"/>
+      <w:lvlText w:val=""/>
+      <w:lvlJc w:val="left"/>
+      <w:pPr>
+        <w:ind w:left="5040" w:hanging="360"/>
+      </w:pPr>
+      <w:rPr>
+        <w:rFonts w:ascii="Symbol" w:hAnsi="Symbol" w:hint="default"/>
+      </w:rPr>
+    </w:lvl>
+    <w:lvl w:ilvl="7" w:tplc="40090003" w:tentative="1">
+      <w:start w:val="1"/>
+      <w:numFmt w:val="bullet"/>
+      <w:lvlText w:val="o"/>
+      <w:lvlJc w:val="left"/>
+      <w:pPr>
+        <w:ind w:left="5760" w:hanging="360"/>
+      </w:pPr>
+      <w:rPr>
+        <w:rFonts w:ascii="Courier New" w:hAnsi="Courier New" w:cs="Courier New" w:hint="default"/>
+      </w:rPr>
+    </w:lvl>
+    <w:lvl w:ilvl="8" w:tplc="40090005" w:tentative="1">
+      <w:start w:val="1"/>
+      <w:numFmt w:val="bullet"/>
+      <w:lvlText w:val=""/>
+      <w:lvlJc w:val="left"/>
+      <w:pPr>
+        <w:ind w:left="6480" w:hanging="360"/>
+      </w:pPr>
+      <w:rPr>
+        <w:rFonts w:ascii="Wingdings" w:hAnsi="Wingdings" w:hint="default"/>
+      </w:rPr>
+    </w:lvl>
+  </w:abstractNum>
+  <w:abstractNum w:abstractNumId="2" w15:restartNumberingAfterBreak="0">
+    <w:nsid w:val="47CA5E86"/>
+    <w:multiLevelType w:val="multilevel"/>
+    <w:tmpl w:val="1A36CF58"/>
+    <w:lvl w:ilvl="0">
+      <w:start w:val="1"/>
+      <w:numFmt w:val="decimal"/>
+      <w:lvlText w:val="%1."/>
+      <w:lvlJc w:val="left"/>
+      <w:pPr>
+        <w:tabs>
+          <w:tab w:val="num" w:pos="720"/>
+        </w:tabs>
+        <w:ind w:left="720" w:hanging="360"/>
+      </w:pPr>
+    </w:lvl>
+    <w:lvl w:ilvl="1">
+      <w:start w:val="1"/>
+      <w:numFmt w:val="bullet"/>
+      <w:lvlText w:val="o"/>
+      <w:lvlJc w:val="left"/>
+      <w:pPr>
+        <w:tabs>
+          <w:tab w:val="num" w:pos="1440"/>
+        </w:tabs>
+        <w:ind w:left="1440" w:hanging="360"/>
+      </w:pPr>
+      <w:rPr>
+        <w:rFonts w:ascii="Courier New" w:hAnsi="Courier New" w:hint="default"/>
+        <w:sz w:val="20"/>
+      </w:rPr>
+    </w:lvl>
+    <w:lvl w:ilvl="2" w:tentative="1">
+      <w:start w:val="1"/>
+      <w:numFmt w:val="decimal"/>
+      <w:lvlText w:val="%3."/>
+      <w:lvlJc w:val="left"/>
+      <w:pPr>
+        <w:tabs>
+          <w:tab w:val="num" w:pos="2160"/>
+        </w:tabs>
+        <w:ind w:left="2160" w:hanging="360"/>
+      </w:pPr>
+    </w:lvl>
+    <w:lvl w:ilvl="3" w:tentative="1">
+      <w:start w:val="1"/>
+      <w:numFmt w:val="decimal"/>
+      <w:lvlText w:val="%4."/>
+      <w:lvlJc w:val="left"/>
+      <w:pPr>
+        <w:tabs>
+          <w:tab w:val="num" w:pos="2880"/>
+        </w:tabs>
+        <w:ind w:left="2880" w:hanging="360"/>
+      </w:pPr>
+    </w:lvl>
+    <w:lvl w:ilvl="4" w:tentative="1">
+      <w:start w:val="1"/>
+      <w:numFmt w:val="decimal"/>
+      <w:lvlText w:val="%5."/>
+      <w:lvlJc w:val="left"/>
+      <w:pPr>
+        <w:tabs>
+          <w:tab w:val="num" w:pos="3600"/>
+        </w:tabs>
+        <w:ind w:left="3600" w:hanging="360"/>
+      </w:pPr>
+    </w:lvl>
+    <w:lvl w:ilvl="5" w:tentative="1">
+      <w:start w:val="1"/>
+      <w:numFmt w:val="decimal"/>
+      <w:lvlText w:val="%6."/>
+      <w:lvlJc w:val="left"/>
+      <w:pPr>
+        <w:tabs>
+          <w:tab w:val="num" w:pos="4320"/>
+        </w:tabs>
+        <w:ind w:left="4320" w:hanging="360"/>
+      </w:pPr>
+    </w:lvl>
+    <w:lvl w:ilvl="6" w:tentative="1">
+      <w:start w:val="1"/>
+      <w:numFmt w:val="decimal"/>
+      <w:lvlText w:val="%7."/>
+      <w:lvlJc w:val="left"/>
+      <w:pPr>
+        <w:tabs>
+          <w:tab w:val="num" w:pos="5040"/>
+        </w:tabs>
+        <w:ind w:left="5040" w:hanging="360"/>
+      </w:pPr>
+    </w:lvl>
+    <w:lvl w:ilvl="7" w:tentative="1">
+      <w:start w:val="1"/>
+      <w:numFmt w:val="decimal"/>
+      <w:lvlText w:val="%8."/>
+      <w:lvlJc w:val="left"/>
+      <w:pPr>
+        <w:tabs>
+          <w:tab w:val="num" w:pos="5760"/>
+        </w:tabs>
+        <w:ind w:left="5760" w:hanging="360"/>
+      </w:pPr>
+    </w:lvl>
+    <w:lvl w:ilvl="8" w:tentative="1">
+      <w:start w:val="1"/>
+      <w:numFmt w:val="decimal"/>
+      <w:lvlText w:val="%9."/>
+      <w:lvlJc w:val="left"/>
+      <w:pPr>
+        <w:tabs>
+          <w:tab w:val="num" w:pos="6480"/>
+        </w:tabs>
+        <w:ind w:left="6480" w:hanging="360"/>
+      </w:pPr>
+    </w:lvl>
+  </w:abstractNum>
+  <w:abstractNum w:abstractNumId="3" w15:restartNumberingAfterBreak="0">
     <w:nsid w:val="505F1AD4"/>
     <w:multiLevelType w:val="multilevel"/>
     <w:tmpl w:val="BEE290FE"/>
@@ -1013,7 +2840,418 @@
       </w:rPr>
     </w:lvl>
   </w:abstractNum>
-  <w:abstractNum w:abstractNumId="1" w15:restartNumberingAfterBreak="0">
+  <w:abstractNum w:abstractNumId="4" w15:restartNumberingAfterBreak="0">
+    <w:nsid w:val="57CC7FAE"/>
+    <w:multiLevelType w:val="multilevel"/>
+    <w:tmpl w:val="FCA83CE8"/>
+    <w:lvl w:ilvl="0">
+      <w:start w:val="1"/>
+      <w:numFmt w:val="bullet"/>
+      <w:lvlText w:val=""/>
+      <w:lvlJc w:val="left"/>
+      <w:pPr>
+        <w:tabs>
+          <w:tab w:val="num" w:pos="720"/>
+        </w:tabs>
+        <w:ind w:left="720" w:hanging="360"/>
+      </w:pPr>
+      <w:rPr>
+        <w:rFonts w:ascii="Symbol" w:hAnsi="Symbol" w:hint="default"/>
+        <w:sz w:val="20"/>
+      </w:rPr>
+    </w:lvl>
+    <w:lvl w:ilvl="1" w:tentative="1">
+      <w:start w:val="1"/>
+      <w:numFmt w:val="bullet"/>
+      <w:lvlText w:val="o"/>
+      <w:lvlJc w:val="left"/>
+      <w:pPr>
+        <w:tabs>
+          <w:tab w:val="num" w:pos="1440"/>
+        </w:tabs>
+        <w:ind w:left="1440" w:hanging="360"/>
+      </w:pPr>
+      <w:rPr>
+        <w:rFonts w:ascii="Courier New" w:hAnsi="Courier New" w:hint="default"/>
+        <w:sz w:val="20"/>
+      </w:rPr>
+    </w:lvl>
+    <w:lvl w:ilvl="2" w:tentative="1">
+      <w:start w:val="1"/>
+      <w:numFmt w:val="bullet"/>
+      <w:lvlText w:val=""/>
+      <w:lvlJc w:val="left"/>
+      <w:pPr>
+        <w:tabs>
+          <w:tab w:val="num" w:pos="2160"/>
+        </w:tabs>
+        <w:ind w:left="2160" w:hanging="360"/>
+      </w:pPr>
+      <w:rPr>
+        <w:rFonts w:ascii="Wingdings" w:hAnsi="Wingdings" w:hint="default"/>
+        <w:sz w:val="20"/>
+      </w:rPr>
+    </w:lvl>
+    <w:lvl w:ilvl="3" w:tentative="1">
+      <w:start w:val="1"/>
+      <w:numFmt w:val="bullet"/>
+      <w:lvlText w:val=""/>
+      <w:lvlJc w:val="left"/>
+      <w:pPr>
+        <w:tabs>
+          <w:tab w:val="num" w:pos="2880"/>
+        </w:tabs>
+        <w:ind w:left="2880" w:hanging="360"/>
+      </w:pPr>
+      <w:rPr>
+        <w:rFonts w:ascii="Wingdings" w:hAnsi="Wingdings" w:hint="default"/>
+        <w:sz w:val="20"/>
+      </w:rPr>
+    </w:lvl>
+    <w:lvl w:ilvl="4" w:tentative="1">
+      <w:start w:val="1"/>
+      <w:numFmt w:val="bullet"/>
+      <w:lvlText w:val=""/>
+      <w:lvlJc w:val="left"/>
+      <w:pPr>
+        <w:tabs>
+          <w:tab w:val="num" w:pos="3600"/>
+        </w:tabs>
+        <w:ind w:left="3600" w:hanging="360"/>
+      </w:pPr>
+      <w:rPr>
+        <w:rFonts w:ascii="Wingdings" w:hAnsi="Wingdings" w:hint="default"/>
+        <w:sz w:val="20"/>
+      </w:rPr>
+    </w:lvl>
+    <w:lvl w:ilvl="5" w:tentative="1">
+      <w:start w:val="1"/>
+      <w:numFmt w:val="bullet"/>
+      <w:lvlText w:val=""/>
+      <w:lvlJc w:val="left"/>
+      <w:pPr>
+        <w:tabs>
+          <w:tab w:val="num" w:pos="4320"/>
+        </w:tabs>
+        <w:ind w:left="4320" w:hanging="360"/>
+      </w:pPr>
+      <w:rPr>
+        <w:rFonts w:ascii="Wingdings" w:hAnsi="Wingdings" w:hint="default"/>
+        <w:sz w:val="20"/>
+      </w:rPr>
+    </w:lvl>
+    <w:lvl w:ilvl="6" w:tentative="1">
+      <w:start w:val="1"/>
+      <w:numFmt w:val="bullet"/>
+      <w:lvlText w:val=""/>
+      <w:lvlJc w:val="left"/>
+      <w:pPr>
+        <w:tabs>
+          <w:tab w:val="num" w:pos="5040"/>
+        </w:tabs>
+        <w:ind w:left="5040" w:hanging="360"/>
+      </w:pPr>
+      <w:rPr>
+        <w:rFonts w:ascii="Wingdings" w:hAnsi="Wingdings" w:hint="default"/>
+        <w:sz w:val="20"/>
+      </w:rPr>
+    </w:lvl>
+    <w:lvl w:ilvl="7" w:tentative="1">
+      <w:start w:val="1"/>
+      <w:numFmt w:val="bullet"/>
+      <w:lvlText w:val=""/>
+      <w:lvlJc w:val="left"/>
+      <w:pPr>
+        <w:tabs>
+          <w:tab w:val="num" w:pos="5760"/>
+        </w:tabs>
+        <w:ind w:left="5760" w:hanging="360"/>
+      </w:pPr>
+      <w:rPr>
+        <w:rFonts w:ascii="Wingdings" w:hAnsi="Wingdings" w:hint="default"/>
+        <w:sz w:val="20"/>
+      </w:rPr>
+    </w:lvl>
+    <w:lvl w:ilvl="8" w:tentative="1">
+      <w:start w:val="1"/>
+      <w:numFmt w:val="bullet"/>
+      <w:lvlText w:val=""/>
+      <w:lvlJc w:val="left"/>
+      <w:pPr>
+        <w:tabs>
+          <w:tab w:val="num" w:pos="6480"/>
+        </w:tabs>
+        <w:ind w:left="6480" w:hanging="360"/>
+      </w:pPr>
+      <w:rPr>
+        <w:rFonts w:ascii="Wingdings" w:hAnsi="Wingdings" w:hint="default"/>
+        <w:sz w:val="20"/>
+      </w:rPr>
+    </w:lvl>
+  </w:abstractNum>
+  <w:abstractNum w:abstractNumId="5" w15:restartNumberingAfterBreak="0">
+    <w:nsid w:val="59A9764F"/>
+    <w:multiLevelType w:val="multilevel"/>
+    <w:tmpl w:val="F97005E6"/>
+    <w:lvl w:ilvl="0">
+      <w:start w:val="1"/>
+      <w:numFmt w:val="decimal"/>
+      <w:lvlText w:val="%1."/>
+      <w:lvlJc w:val="left"/>
+      <w:pPr>
+        <w:tabs>
+          <w:tab w:val="num" w:pos="720"/>
+        </w:tabs>
+        <w:ind w:left="720" w:hanging="360"/>
+      </w:pPr>
+    </w:lvl>
+    <w:lvl w:ilvl="1" w:tentative="1">
+      <w:start w:val="1"/>
+      <w:numFmt w:val="decimal"/>
+      <w:lvlText w:val="%2."/>
+      <w:lvlJc w:val="left"/>
+      <w:pPr>
+        <w:tabs>
+          <w:tab w:val="num" w:pos="1440"/>
+        </w:tabs>
+        <w:ind w:left="1440" w:hanging="360"/>
+      </w:pPr>
+    </w:lvl>
+    <w:lvl w:ilvl="2" w:tentative="1">
+      <w:start w:val="1"/>
+      <w:numFmt w:val="decimal"/>
+      <w:lvlText w:val="%3."/>
+      <w:lvlJc w:val="left"/>
+      <w:pPr>
+        <w:tabs>
+          <w:tab w:val="num" w:pos="2160"/>
+        </w:tabs>
+        <w:ind w:left="2160" w:hanging="360"/>
+      </w:pPr>
+    </w:lvl>
+    <w:lvl w:ilvl="3" w:tentative="1">
+      <w:start w:val="1"/>
+      <w:numFmt w:val="decimal"/>
+      <w:lvlText w:val="%4."/>
+      <w:lvlJc w:val="left"/>
+      <w:pPr>
+        <w:tabs>
+          <w:tab w:val="num" w:pos="2880"/>
+        </w:tabs>
+        <w:ind w:left="2880" w:hanging="360"/>
+      </w:pPr>
+    </w:lvl>
+    <w:lvl w:ilvl="4" w:tentative="1">
+      <w:start w:val="1"/>
+      <w:numFmt w:val="decimal"/>
+      <w:lvlText w:val="%5."/>
+      <w:lvlJc w:val="left"/>
+      <w:pPr>
+        <w:tabs>
+          <w:tab w:val="num" w:pos="3600"/>
+        </w:tabs>
+        <w:ind w:left="3600" w:hanging="360"/>
+      </w:pPr>
+    </w:lvl>
+    <w:lvl w:ilvl="5" w:tentative="1">
+      <w:start w:val="1"/>
+      <w:numFmt w:val="decimal"/>
+      <w:lvlText w:val="%6."/>
+      <w:lvlJc w:val="left"/>
+      <w:pPr>
+        <w:tabs>
+          <w:tab w:val="num" w:pos="4320"/>
+        </w:tabs>
+        <w:ind w:left="4320" w:hanging="360"/>
+      </w:pPr>
+    </w:lvl>
+    <w:lvl w:ilvl="6" w:tentative="1">
+      <w:start w:val="1"/>
+      <w:numFmt w:val="decimal"/>
+      <w:lvlText w:val="%7."/>
+      <w:lvlJc w:val="left"/>
+      <w:pPr>
+        <w:tabs>
+          <w:tab w:val="num" w:pos="5040"/>
+        </w:tabs>
+        <w:ind w:left="5040" w:hanging="360"/>
+      </w:pPr>
+    </w:lvl>
+    <w:lvl w:ilvl="7" w:tentative="1">
+      <w:start w:val="1"/>
+      <w:numFmt w:val="decimal"/>
+      <w:lvlText w:val="%8."/>
+      <w:lvlJc w:val="left"/>
+      <w:pPr>
+        <w:tabs>
+          <w:tab w:val="num" w:pos="5760"/>
+        </w:tabs>
+        <w:ind w:left="5760" w:hanging="360"/>
+      </w:pPr>
+    </w:lvl>
+    <w:lvl w:ilvl="8" w:tentative="1">
+      <w:start w:val="1"/>
+      <w:numFmt w:val="decimal"/>
+      <w:lvlText w:val="%9."/>
+      <w:lvlJc w:val="left"/>
+      <w:pPr>
+        <w:tabs>
+          <w:tab w:val="num" w:pos="6480"/>
+        </w:tabs>
+        <w:ind w:left="6480" w:hanging="360"/>
+      </w:pPr>
+    </w:lvl>
+  </w:abstractNum>
+  <w:abstractNum w:abstractNumId="6" w15:restartNumberingAfterBreak="0">
+    <w:nsid w:val="60881F2A"/>
+    <w:multiLevelType w:val="multilevel"/>
+    <w:tmpl w:val="853E03A4"/>
+    <w:lvl w:ilvl="0">
+      <w:start w:val="1"/>
+      <w:numFmt w:val="bullet"/>
+      <w:lvlText w:val=""/>
+      <w:lvlJc w:val="left"/>
+      <w:pPr>
+        <w:tabs>
+          <w:tab w:val="num" w:pos="720"/>
+        </w:tabs>
+        <w:ind w:left="720" w:hanging="360"/>
+      </w:pPr>
+      <w:rPr>
+        <w:rFonts w:ascii="Symbol" w:hAnsi="Symbol" w:hint="default"/>
+        <w:sz w:val="20"/>
+      </w:rPr>
+    </w:lvl>
+    <w:lvl w:ilvl="1" w:tentative="1">
+      <w:start w:val="1"/>
+      <w:numFmt w:val="bullet"/>
+      <w:lvlText w:val="o"/>
+      <w:lvlJc w:val="left"/>
+      <w:pPr>
+        <w:tabs>
+          <w:tab w:val="num" w:pos="1440"/>
+        </w:tabs>
+        <w:ind w:left="1440" w:hanging="360"/>
+      </w:pPr>
+      <w:rPr>
+        <w:rFonts w:ascii="Courier New" w:hAnsi="Courier New" w:hint="default"/>
+        <w:sz w:val="20"/>
+      </w:rPr>
+    </w:lvl>
+    <w:lvl w:ilvl="2" w:tentative="1">
+      <w:start w:val="1"/>
+      <w:numFmt w:val="bullet"/>
+      <w:lvlText w:val=""/>
+      <w:lvlJc w:val="left"/>
+      <w:pPr>
+        <w:tabs>
+          <w:tab w:val="num" w:pos="2160"/>
+        </w:tabs>
+        <w:ind w:left="2160" w:hanging="360"/>
+      </w:pPr>
+      <w:rPr>
+        <w:rFonts w:ascii="Wingdings" w:hAnsi="Wingdings" w:hint="default"/>
+        <w:sz w:val="20"/>
+      </w:rPr>
+    </w:lvl>
+    <w:lvl w:ilvl="3" w:tentative="1">
+      <w:start w:val="1"/>
+      <w:numFmt w:val="bullet"/>
+      <w:lvlText w:val=""/>
+      <w:lvlJc w:val="left"/>
+      <w:pPr>
+        <w:tabs>
+          <w:tab w:val="num" w:pos="2880"/>
+        </w:tabs>
+        <w:ind w:left="2880" w:hanging="360"/>
+      </w:pPr>
+      <w:rPr>
+        <w:rFonts w:ascii="Wingdings" w:hAnsi="Wingdings" w:hint="default"/>
+        <w:sz w:val="20"/>
+      </w:rPr>
+    </w:lvl>
+    <w:lvl w:ilvl="4" w:tentative="1">
+      <w:start w:val="1"/>
+      <w:numFmt w:val="bullet"/>
+      <w:lvlText w:val=""/>
+      <w:lvlJc w:val="left"/>
+      <w:pPr>
+        <w:tabs>
+          <w:tab w:val="num" w:pos="3600"/>
+        </w:tabs>
+        <w:ind w:left="3600" w:hanging="360"/>
+      </w:pPr>
+      <w:rPr>
+        <w:rFonts w:ascii="Wingdings" w:hAnsi="Wingdings" w:hint="default"/>
+        <w:sz w:val="20"/>
+      </w:rPr>
+    </w:lvl>
+    <w:lvl w:ilvl="5" w:tentative="1">
+      <w:start w:val="1"/>
+      <w:numFmt w:val="bullet"/>
+      <w:lvlText w:val=""/>
+      <w:lvlJc w:val="left"/>
+      <w:pPr>
+        <w:tabs>
+          <w:tab w:val="num" w:pos="4320"/>
+        </w:tabs>
+        <w:ind w:left="4320" w:hanging="360"/>
+      </w:pPr>
+      <w:rPr>
+        <w:rFonts w:ascii="Wingdings" w:hAnsi="Wingdings" w:hint="default"/>
+        <w:sz w:val="20"/>
+      </w:rPr>
+    </w:lvl>
+    <w:lvl w:ilvl="6" w:tentative="1">
+      <w:start w:val="1"/>
+      <w:numFmt w:val="bullet"/>
+      <w:lvlText w:val=""/>
+      <w:lvlJc w:val="left"/>
+      <w:pPr>
+        <w:tabs>
+          <w:tab w:val="num" w:pos="5040"/>
+        </w:tabs>
+        <w:ind w:left="5040" w:hanging="360"/>
+      </w:pPr>
+      <w:rPr>
+        <w:rFonts w:ascii="Wingdings" w:hAnsi="Wingdings" w:hint="default"/>
+        <w:sz w:val="20"/>
+      </w:rPr>
+    </w:lvl>
+    <w:lvl w:ilvl="7" w:tentative="1">
+      <w:start w:val="1"/>
+      <w:numFmt w:val="bullet"/>
+      <w:lvlText w:val=""/>
+      <w:lvlJc w:val="left"/>
+      <w:pPr>
+        <w:tabs>
+          <w:tab w:val="num" w:pos="5760"/>
+        </w:tabs>
+        <w:ind w:left="5760" w:hanging="360"/>
+      </w:pPr>
+      <w:rPr>
+        <w:rFonts w:ascii="Wingdings" w:hAnsi="Wingdings" w:hint="default"/>
+        <w:sz w:val="20"/>
+      </w:rPr>
+    </w:lvl>
+    <w:lvl w:ilvl="8" w:tentative="1">
+      <w:start w:val="1"/>
+      <w:numFmt w:val="bullet"/>
+      <w:lvlText w:val=""/>
+      <w:lvlJc w:val="left"/>
+      <w:pPr>
+        <w:tabs>
+          <w:tab w:val="num" w:pos="6480"/>
+        </w:tabs>
+        <w:ind w:left="6480" w:hanging="360"/>
+      </w:pPr>
+      <w:rPr>
+        <w:rFonts w:ascii="Wingdings" w:hAnsi="Wingdings" w:hint="default"/>
+        <w:sz w:val="20"/>
+      </w:rPr>
+    </w:lvl>
+  </w:abstractNum>
+  <w:abstractNum w:abstractNumId="7" w15:restartNumberingAfterBreak="0">
     <w:nsid w:val="6BD52374"/>
     <w:multiLevelType w:val="hybridMultilevel"/>
     <w:tmpl w:val="87A438E4"/>
@@ -1126,7 +3364,7 @@
       </w:rPr>
     </w:lvl>
   </w:abstractNum>
-  <w:abstractNum w:abstractNumId="2" w15:restartNumberingAfterBreak="0">
+  <w:abstractNum w:abstractNumId="8" w15:restartNumberingAfterBreak="0">
     <w:nsid w:val="6C444E25"/>
     <w:multiLevelType w:val="hybridMultilevel"/>
     <w:tmpl w:val="7360BA0E"/>
@@ -1239,14 +3477,152 @@
       </w:rPr>
     </w:lvl>
   </w:abstractNum>
+  <w:abstractNum w:abstractNumId="9" w15:restartNumberingAfterBreak="0">
+    <w:nsid w:val="6CA9576F"/>
+    <w:multiLevelType w:val="multilevel"/>
+    <w:tmpl w:val="0268D1AE"/>
+    <w:lvl w:ilvl="0">
+      <w:start w:val="1"/>
+      <w:numFmt w:val="decimal"/>
+      <w:lvlText w:val="%1."/>
+      <w:lvlJc w:val="left"/>
+      <w:pPr>
+        <w:tabs>
+          <w:tab w:val="num" w:pos="720"/>
+        </w:tabs>
+        <w:ind w:left="720" w:hanging="360"/>
+      </w:pPr>
+    </w:lvl>
+    <w:lvl w:ilvl="1">
+      <w:start w:val="1"/>
+      <w:numFmt w:val="bullet"/>
+      <w:lvlText w:val="o"/>
+      <w:lvlJc w:val="left"/>
+      <w:pPr>
+        <w:tabs>
+          <w:tab w:val="num" w:pos="1440"/>
+        </w:tabs>
+        <w:ind w:left="1440" w:hanging="360"/>
+      </w:pPr>
+      <w:rPr>
+        <w:rFonts w:ascii="Courier New" w:hAnsi="Courier New" w:hint="default"/>
+        <w:sz w:val="20"/>
+      </w:rPr>
+    </w:lvl>
+    <w:lvl w:ilvl="2" w:tentative="1">
+      <w:start w:val="1"/>
+      <w:numFmt w:val="decimal"/>
+      <w:lvlText w:val="%3."/>
+      <w:lvlJc w:val="left"/>
+      <w:pPr>
+        <w:tabs>
+          <w:tab w:val="num" w:pos="2160"/>
+        </w:tabs>
+        <w:ind w:left="2160" w:hanging="360"/>
+      </w:pPr>
+    </w:lvl>
+    <w:lvl w:ilvl="3" w:tentative="1">
+      <w:start w:val="1"/>
+      <w:numFmt w:val="decimal"/>
+      <w:lvlText w:val="%4."/>
+      <w:lvlJc w:val="left"/>
+      <w:pPr>
+        <w:tabs>
+          <w:tab w:val="num" w:pos="2880"/>
+        </w:tabs>
+        <w:ind w:left="2880" w:hanging="360"/>
+      </w:pPr>
+    </w:lvl>
+    <w:lvl w:ilvl="4" w:tentative="1">
+      <w:start w:val="1"/>
+      <w:numFmt w:val="decimal"/>
+      <w:lvlText w:val="%5."/>
+      <w:lvlJc w:val="left"/>
+      <w:pPr>
+        <w:tabs>
+          <w:tab w:val="num" w:pos="3600"/>
+        </w:tabs>
+        <w:ind w:left="3600" w:hanging="360"/>
+      </w:pPr>
+    </w:lvl>
+    <w:lvl w:ilvl="5" w:tentative="1">
+      <w:start w:val="1"/>
+      <w:numFmt w:val="decimal"/>
+      <w:lvlText w:val="%6."/>
+      <w:lvlJc w:val="left"/>
+      <w:pPr>
+        <w:tabs>
+          <w:tab w:val="num" w:pos="4320"/>
+        </w:tabs>
+        <w:ind w:left="4320" w:hanging="360"/>
+      </w:pPr>
+    </w:lvl>
+    <w:lvl w:ilvl="6" w:tentative="1">
+      <w:start w:val="1"/>
+      <w:numFmt w:val="decimal"/>
+      <w:lvlText w:val="%7."/>
+      <w:lvlJc w:val="left"/>
+      <w:pPr>
+        <w:tabs>
+          <w:tab w:val="num" w:pos="5040"/>
+        </w:tabs>
+        <w:ind w:left="5040" w:hanging="360"/>
+      </w:pPr>
+    </w:lvl>
+    <w:lvl w:ilvl="7" w:tentative="1">
+      <w:start w:val="1"/>
+      <w:numFmt w:val="decimal"/>
+      <w:lvlText w:val="%8."/>
+      <w:lvlJc w:val="left"/>
+      <w:pPr>
+        <w:tabs>
+          <w:tab w:val="num" w:pos="5760"/>
+        </w:tabs>
+        <w:ind w:left="5760" w:hanging="360"/>
+      </w:pPr>
+    </w:lvl>
+    <w:lvl w:ilvl="8" w:tentative="1">
+      <w:start w:val="1"/>
+      <w:numFmt w:val="decimal"/>
+      <w:lvlText w:val="%9."/>
+      <w:lvlJc w:val="left"/>
+      <w:pPr>
+        <w:tabs>
+          <w:tab w:val="num" w:pos="6480"/>
+        </w:tabs>
+        <w:ind w:left="6480" w:hanging="360"/>
+      </w:pPr>
+    </w:lvl>
+  </w:abstractNum>
   <w:num w:numId="1" w16cid:durableId="2070692727">
+    <w:abstractNumId w:val="3"/>
+  </w:num>
+  <w:num w:numId="2" w16cid:durableId="803353308">
+    <w:abstractNumId w:val="7"/>
+  </w:num>
+  <w:num w:numId="3" w16cid:durableId="1503470226">
+    <w:abstractNumId w:val="8"/>
+  </w:num>
+  <w:num w:numId="4" w16cid:durableId="1960866862">
+    <w:abstractNumId w:val="2"/>
+  </w:num>
+  <w:num w:numId="5" w16cid:durableId="1616910365">
+    <w:abstractNumId w:val="9"/>
+  </w:num>
+  <w:num w:numId="6" w16cid:durableId="2102293468">
+    <w:abstractNumId w:val="4"/>
+  </w:num>
+  <w:num w:numId="7" w16cid:durableId="1396276115">
     <w:abstractNumId w:val="0"/>
   </w:num>
-  <w:num w:numId="2" w16cid:durableId="803353308">
+  <w:num w:numId="8" w16cid:durableId="1573084495">
+    <w:abstractNumId w:val="5"/>
+  </w:num>
+  <w:num w:numId="9" w16cid:durableId="163978033">
+    <w:abstractNumId w:val="6"/>
+  </w:num>
+  <w:num w:numId="10" w16cid:durableId="549729447">
     <w:abstractNumId w:val="1"/>
-  </w:num>
-  <w:num w:numId="3" w16cid:durableId="1503470226">
-    <w:abstractNumId w:val="2"/>
   </w:num>
 </w:numbering>
 </file>
@@ -1689,6 +4065,29 @@
       <w:contextualSpacing/>
     </w:pPr>
   </w:style>
+  <w:style w:type="character" w:styleId="Hyperlink">
+    <w:name w:val="Hyperlink"/>
+    <w:basedOn w:val="DefaultParagraphFont"/>
+    <w:uiPriority w:val="99"/>
+    <w:unhideWhenUsed/>
+    <w:rsid w:val="00180F9E"/>
+    <w:rPr>
+      <w:color w:val="0563C1" w:themeColor="hyperlink"/>
+      <w:u w:val="single"/>
+    </w:rPr>
+  </w:style>
+  <w:style w:type="character" w:styleId="UnresolvedMention">
+    <w:name w:val="Unresolved Mention"/>
+    <w:basedOn w:val="DefaultParagraphFont"/>
+    <w:uiPriority w:val="99"/>
+    <w:semiHidden/>
+    <w:unhideWhenUsed/>
+    <w:rsid w:val="00180F9E"/>
+    <w:rPr>
+      <w:color w:val="605E5C"/>
+      <w:shd w:val="clear" w:color="auto" w:fill="E1DFDD"/>
+    </w:rPr>
+  </w:style>
 </w:styles>
 </file>
 

</xml_diff>